<commit_message>
Continue to translate DARTS
</commit_message>
<xml_diff>
--- a/DARTSTranslate.docx
+++ b/DARTSTranslate.docx
@@ -1992,19 +1992,7 @@
         <w:rPr>
           <w:lang w:val="uk-UA"/>
         </w:rPr>
-        <w:t>Ми показуємо, що архітектури, засвоєні DARTS на CIFAR-10 і PTB, можуть бути передані</w:t>
-      </w:r>
-      <w:r>
-        <w:rPr>
-          <w:lang w:val="uk-UA"/>
-        </w:rPr>
-        <w:t xml:space="preserve"> </w:t>
-      </w:r>
-      <w:r>
-        <w:rPr>
-          <w:lang w:val="uk-UA"/>
-        </w:rPr>
-        <w:t xml:space="preserve">до </w:t>
+        <w:t xml:space="preserve">Ми показуємо, що архітектури, засвоєні DARTS на CIFAR-10 і PTB, можуть бути передані до </w:t>
       </w:r>
       <w:proofErr w:type="spellStart"/>
       <w:r>
@@ -2400,7 +2388,7 @@
             <v:path o:extrusionok="f" gradientshapeok="t" o:connecttype="rect"/>
             <o:lock v:ext="edit" aspectratio="t"/>
           </v:shapetype>
-          <v:shape id="_x0000_i1025" type="#_x0000_t75" style="width:191.25pt;height:1in">
+          <v:shape id="_x0000_i1060" type="#_x0000_t75" style="width:191.25pt;height:1in">
             <v:imagedata r:id="rId5" o:title="Capture"/>
           </v:shape>
         </w:pict>
@@ -2432,7 +2420,7 @@
           <w:lang w:val="uk-UA"/>
         </w:rPr>
         <w:pict>
-          <v:shape id="_x0000_i1026" type="#_x0000_t75" style="width:497.25pt;height:227.25pt">
+          <v:shape id="_x0000_i1061" type="#_x0000_t75" style="width:497.25pt;height:227.25pt">
             <v:imagedata r:id="rId6" o:title="Capture2"/>
           </v:shape>
         </w:pict>
@@ -2574,7 +2562,7 @@
           <w:lang w:val="uk-UA"/>
         </w:rPr>
         <w:pict>
-          <v:shape id="_x0000_i1029" type="#_x0000_t75" style="width:230.25pt;height:51pt">
+          <v:shape id="_x0000_i1062" type="#_x0000_t75" style="width:230.25pt;height:51pt">
             <v:imagedata r:id="rId7" o:title="3"/>
           </v:shape>
         </w:pict>
@@ -3070,13 +3058,7 @@
         <w:rPr>
           <w:lang w:val="uk-UA"/>
         </w:rPr>
-        <w:t xml:space="preserve"> відповідно. Обидві втрати визначаються не тільки архітектурою α, але і вагою w в мережі. Мета архітектурного пошу</w:t>
-      </w:r>
-      <w:r>
-        <w:rPr>
-          <w:lang w:val="uk-UA"/>
-        </w:rPr>
-        <w:t>ку полягає в тому, щоб знайти α</w:t>
+        <w:t xml:space="preserve"> відповідно. Обидві втрати визначаються не тільки архітектурою α, але і вагою w в мережі. Мета архітектурного пошуку полягає в тому, щоб знайти α</w:t>
       </w:r>
       <w:r>
         <w:rPr>
@@ -3629,7 +3611,7 @@
           <w:lang w:val="uk-UA"/>
         </w:rPr>
         <w:pict>
-          <v:shape id="_x0000_i1036" type="#_x0000_t75" style="width:388.5pt;height:48.75pt">
+          <v:shape id="_x0000_i1063" type="#_x0000_t75" style="width:388.5pt;height:48.75pt">
             <v:imagedata r:id="rId8" o:title="4"/>
           </v:shape>
         </w:pict>
@@ -3659,19 +3641,7 @@
         <w:rPr>
           <w:lang w:val="uk-UA"/>
         </w:rPr>
-        <w:t xml:space="preserve"> </w:t>
-      </w:r>
-      <w:r>
-        <w:rPr>
-          <w:lang w:val="uk-UA"/>
-        </w:rPr>
-        <w:t>на основі градієнта</w:t>
-      </w:r>
-      <w:r>
-        <w:rPr>
-          <w:lang w:val="uk-UA"/>
-        </w:rPr>
-        <w:t xml:space="preserve"> (</w:t>
+        <w:t xml:space="preserve"> на основі градієнта (</w:t>
       </w:r>
       <w:proofErr w:type="spellStart"/>
       <w:r>
@@ -3785,7 +3755,7 @@
           <w:lang w:val="uk-UA"/>
         </w:rPr>
         <w:pict>
-          <v:shape id="_x0000_i1037" type="#_x0000_t75" style="width:498pt;height:111.75pt">
+          <v:shape id="_x0000_i1064" type="#_x0000_t75" style="width:498pt;height:111.75pt">
             <v:imagedata r:id="rId9" o:title="5"/>
           </v:shape>
         </w:pict>
@@ -4348,13 +4318,7 @@
         <w:rPr>
           <w:lang w:val="uk-UA"/>
         </w:rPr>
-        <w:t>прямку мінімізації тренувальної</w:t>
-      </w:r>
-      <w:r>
-        <w:rPr>
-          <w:lang w:val="uk-UA"/>
-        </w:rPr>
-        <w:t xml:space="preserve"> </w:t>
+        <w:t xml:space="preserve">прямку мінімізації тренувальної </w:t>
       </w:r>
       <w:r>
         <w:rPr>
@@ -4511,23 +4475,7 @@
                   <w:szCs w:val="28"/>
                   <w:lang w:val="uk-UA"/>
                 </w:rPr>
-                <m:t>-</m:t>
-              </m:r>
-              <m:r>
-                <w:rPr>
-                  <w:rFonts w:ascii="Cambria Math" w:hAnsi="Cambria Math"/>
-                  <w:szCs w:val="28"/>
-                  <w:lang w:val="uk-UA"/>
-                </w:rPr>
-                <m:t>ξ</m:t>
-              </m:r>
-              <m:r>
-                <w:rPr>
-                  <w:rFonts w:ascii="Cambria Math" w:hAnsi="Cambria Math"/>
-                  <w:szCs w:val="28"/>
-                  <w:lang w:val="uk-UA"/>
-                </w:rPr>
-                <m:t>* ▽</m:t>
+                <m:t>-ξ* ▽</m:t>
               </m:r>
               <m:sSub>
                 <m:sSubPr>
@@ -4792,7 +4740,15 @@
           <w:szCs w:val="28"/>
           <w:lang w:val="uk-UA"/>
         </w:rPr>
-        <w:t>)</w:t>
+        <w:t xml:space="preserve">). </w:t>
+      </w:r>
+      <w:r>
+        <w:rPr>
+          <w:rFonts w:eastAsiaTheme="minorEastAsia" w:cs="Times New Roman"/>
+          <w:szCs w:val="28"/>
+          <w:lang w:val="uk-UA"/>
+        </w:rPr>
+        <w:t>Для</w:t>
       </w:r>
       <w:r>
         <w:rPr>
@@ -4800,7 +4756,7 @@
           <w:szCs w:val="28"/>
           <w:lang w:val="uk-UA"/>
         </w:rPr>
-        <w:t xml:space="preserve">. </w:t>
+        <w:t xml:space="preserve"> </w:t>
       </w:r>
       <w:r>
         <w:rPr>
@@ -4808,7 +4764,7 @@
           <w:szCs w:val="28"/>
           <w:lang w:val="uk-UA"/>
         </w:rPr>
-        <w:t>Для</w:t>
+        <w:t>мета</w:t>
       </w:r>
       <w:r>
         <w:rPr>
@@ -4816,7 +4772,7 @@
           <w:szCs w:val="28"/>
           <w:lang w:val="uk-UA"/>
         </w:rPr>
-        <w:t xml:space="preserve"> </w:t>
+        <w:t>-</w:t>
       </w:r>
       <w:r>
         <w:rPr>
@@ -4824,7 +4780,7 @@
           <w:szCs w:val="28"/>
           <w:lang w:val="uk-UA"/>
         </w:rPr>
-        <w:t>мета</w:t>
+        <w:t>навчання</w:t>
       </w:r>
       <w:r>
         <w:rPr>
@@ -4832,7 +4788,7 @@
           <w:szCs w:val="28"/>
           <w:lang w:val="uk-UA"/>
         </w:rPr>
-        <w:t>-</w:t>
+        <w:t xml:space="preserve"> </w:t>
       </w:r>
       <w:r>
         <w:rPr>
@@ -4840,7 +4796,7 @@
           <w:szCs w:val="28"/>
           <w:lang w:val="uk-UA"/>
         </w:rPr>
-        <w:t>навчання</w:t>
+        <w:t>для</w:t>
       </w:r>
       <w:r>
         <w:rPr>
@@ -4856,7 +4812,7 @@
           <w:szCs w:val="28"/>
           <w:lang w:val="uk-UA"/>
         </w:rPr>
-        <w:t>для</w:t>
+        <w:t>трансферу</w:t>
       </w:r>
       <w:r>
         <w:rPr>
@@ -4872,7 +4828,7 @@
           <w:szCs w:val="28"/>
           <w:lang w:val="uk-UA"/>
         </w:rPr>
-        <w:t>трансферу</w:t>
+        <w:t>моделей</w:t>
       </w:r>
       <w:r>
         <w:rPr>
@@ -4888,7 +4844,7 @@
           <w:szCs w:val="28"/>
           <w:lang w:val="uk-UA"/>
         </w:rPr>
-        <w:t>моделей</w:t>
+        <w:t>був</w:t>
       </w:r>
       <w:r>
         <w:rPr>
@@ -4904,7 +4860,7 @@
           <w:szCs w:val="28"/>
           <w:lang w:val="uk-UA"/>
         </w:rPr>
-        <w:t>був</w:t>
+        <w:t>використаний</w:t>
       </w:r>
       <w:r>
         <w:rPr>
@@ -4920,34 +4876,8 @@
           <w:szCs w:val="28"/>
           <w:lang w:val="uk-UA"/>
         </w:rPr>
-        <w:t>використаний</w:t>
-      </w:r>
-      <w:r>
-        <w:rPr>
-          <w:rFonts w:eastAsiaTheme="minorEastAsia"/>
-          <w:szCs w:val="28"/>
-          <w:lang w:val="uk-UA"/>
-        </w:rPr>
-        <w:t xml:space="preserve"> </w:t>
-      </w:r>
-      <w:r>
-        <w:rPr>
-          <w:rFonts w:eastAsiaTheme="minorEastAsia" w:cs="Times New Roman"/>
-          <w:szCs w:val="28"/>
-          <w:lang w:val="ru-RU"/>
-        </w:rPr>
-        <w:t>под</w:t>
-      </w:r>
-      <w:proofErr w:type="spellStart"/>
-      <w:r>
-        <w:rPr>
-          <w:rFonts w:eastAsiaTheme="minorEastAsia" w:cs="Times New Roman"/>
-          <w:szCs w:val="28"/>
-          <w:lang w:val="uk-UA"/>
-        </w:rPr>
-        <w:t>ібний</w:t>
-      </w:r>
-      <w:proofErr w:type="spellEnd"/>
+        <w:t>подібний</w:t>
+      </w:r>
       <w:r>
         <w:rPr>
           <w:rFonts w:eastAsiaTheme="minorEastAsia"/>
@@ -5681,7 +5611,7 @@
         <w:rPr>
           <w:rFonts w:eastAsiaTheme="minorEastAsia"/>
           <w:szCs w:val="28"/>
-          <w:lang w:val="ru-RU"/>
+          <w:lang w:val="uk-UA"/>
         </w:rPr>
       </w:pPr>
       <w:r>
@@ -5835,313 +5765,45 @@
         <w:rPr>
           <w:rFonts w:eastAsiaTheme="minorEastAsia"/>
           <w:szCs w:val="28"/>
-          <w:lang w:val="ru-RU"/>
-        </w:rPr>
-        <w:t xml:space="preserve"> </w:t>
-      </w:r>
+          <w:lang w:val="uk-UA"/>
+        </w:rPr>
+        <w:t xml:space="preserve"> позначає вагові коефіцієнти для </w:t>
+      </w:r>
+      <w:proofErr w:type="spellStart"/>
       <w:r>
         <w:rPr>
           <w:rFonts w:eastAsiaTheme="minorEastAsia"/>
           <w:szCs w:val="28"/>
           <w:lang w:val="uk-UA"/>
         </w:rPr>
-        <w:t xml:space="preserve">позначає вагові коефіцієнти для однокрокової моделі вперед. </w:t>
-      </w:r>
-      <w:proofErr w:type="spellStart"/>
+        <w:t>однокрокової</w:t>
+      </w:r>
+      <w:proofErr w:type="spellEnd"/>
       <w:r>
         <w:rPr>
           <w:rFonts w:eastAsiaTheme="minorEastAsia"/>
           <w:szCs w:val="28"/>
-          <w:lang w:val="ru-RU"/>
-        </w:rPr>
-        <w:t>Градієнт</w:t>
-      </w:r>
-      <w:proofErr w:type="spellEnd"/>
+          <w:lang w:val="uk-UA"/>
+        </w:rPr>
+        <w:t xml:space="preserve"> моделі вперед. Градієнт (6) містить </w:t>
+      </w:r>
+      <w:proofErr w:type="spellStart"/>
       <w:r>
         <w:rPr>
           <w:rFonts w:eastAsiaTheme="minorEastAsia"/>
           <w:szCs w:val="28"/>
-          <w:lang w:val="ru-RU"/>
-        </w:rPr>
-        <w:t xml:space="preserve"> (6) </w:t>
-      </w:r>
-      <w:proofErr w:type="spellStart"/>
+          <w:lang w:val="uk-UA"/>
+        </w:rPr>
+        <w:t>матрично</w:t>
+      </w:r>
+      <w:proofErr w:type="spellEnd"/>
       <w:r>
         <w:rPr>
           <w:rFonts w:eastAsiaTheme="minorEastAsia"/>
           <w:szCs w:val="28"/>
-          <w:lang w:val="ru-RU"/>
-        </w:rPr>
-        <w:t>містить</w:t>
-      </w:r>
-      <w:proofErr w:type="spellEnd"/>
-      <w:r>
-        <w:rPr>
-          <w:rFonts w:eastAsiaTheme="minorEastAsia"/>
-          <w:szCs w:val="28"/>
-          <w:lang w:val="ru-RU"/>
-        </w:rPr>
-        <w:t xml:space="preserve"> матрично-</w:t>
-      </w:r>
-      <w:proofErr w:type="spellStart"/>
-      <w:r>
-        <w:rPr>
-          <w:rFonts w:eastAsiaTheme="minorEastAsia"/>
-          <w:szCs w:val="28"/>
-          <w:lang w:val="ru-RU"/>
-        </w:rPr>
-        <w:t>векторний</w:t>
-      </w:r>
-      <w:proofErr w:type="spellEnd"/>
-      <w:r>
-        <w:rPr>
-          <w:rFonts w:eastAsiaTheme="minorEastAsia"/>
-          <w:szCs w:val="28"/>
-          <w:lang w:val="ru-RU"/>
-        </w:rPr>
-        <w:t xml:space="preserve"> продукт у </w:t>
-      </w:r>
-      <w:proofErr w:type="spellStart"/>
-      <w:r>
-        <w:rPr>
-          <w:rFonts w:eastAsiaTheme="minorEastAsia"/>
-          <w:szCs w:val="28"/>
-          <w:lang w:val="ru-RU"/>
-        </w:rPr>
-        <w:t>своєму</w:t>
-      </w:r>
-      <w:proofErr w:type="spellEnd"/>
-      <w:r>
-        <w:rPr>
-          <w:rFonts w:eastAsiaTheme="minorEastAsia"/>
-          <w:szCs w:val="28"/>
-          <w:lang w:val="ru-RU"/>
-        </w:rPr>
-        <w:t xml:space="preserve"> другому </w:t>
-      </w:r>
-      <w:proofErr w:type="spellStart"/>
-      <w:r>
-        <w:rPr>
-          <w:rFonts w:eastAsiaTheme="minorEastAsia"/>
-          <w:szCs w:val="28"/>
-          <w:lang w:val="ru-RU"/>
-        </w:rPr>
-        <w:t>члені</w:t>
-      </w:r>
-      <w:proofErr w:type="spellEnd"/>
-      <w:r>
-        <w:rPr>
-          <w:rFonts w:eastAsiaTheme="minorEastAsia"/>
-          <w:szCs w:val="28"/>
-          <w:lang w:val="ru-RU"/>
-        </w:rPr>
-        <w:t xml:space="preserve">, </w:t>
-      </w:r>
-      <w:proofErr w:type="spellStart"/>
-      <w:r>
-        <w:rPr>
-          <w:rFonts w:eastAsiaTheme="minorEastAsia"/>
-          <w:szCs w:val="28"/>
-          <w:lang w:val="ru-RU"/>
-        </w:rPr>
-        <w:t>який</w:t>
-      </w:r>
-      <w:proofErr w:type="spellEnd"/>
-      <w:r>
-        <w:rPr>
-          <w:rFonts w:eastAsiaTheme="minorEastAsia"/>
-          <w:szCs w:val="28"/>
-          <w:lang w:val="ru-RU"/>
-        </w:rPr>
-        <w:t xml:space="preserve"> є дорогим для </w:t>
-      </w:r>
-      <w:proofErr w:type="spellStart"/>
-      <w:r>
-        <w:rPr>
-          <w:rFonts w:eastAsiaTheme="minorEastAsia"/>
-          <w:szCs w:val="28"/>
-          <w:lang w:val="ru-RU"/>
-        </w:rPr>
-        <w:t>обчислення</w:t>
-      </w:r>
-      <w:proofErr w:type="spellEnd"/>
-      <w:r>
-        <w:rPr>
-          <w:rFonts w:eastAsiaTheme="minorEastAsia"/>
-          <w:szCs w:val="28"/>
-          <w:lang w:val="ru-RU"/>
-        </w:rPr>
-        <w:t xml:space="preserve">. На </w:t>
-      </w:r>
-      <w:proofErr w:type="spellStart"/>
-      <w:r>
-        <w:rPr>
-          <w:rFonts w:eastAsiaTheme="minorEastAsia"/>
-          <w:szCs w:val="28"/>
-          <w:lang w:val="ru-RU"/>
-        </w:rPr>
-        <w:t>щастя</w:t>
-      </w:r>
-      <w:proofErr w:type="spellEnd"/>
-      <w:r>
-        <w:rPr>
-          <w:rFonts w:eastAsiaTheme="minorEastAsia"/>
-          <w:szCs w:val="28"/>
-          <w:lang w:val="ru-RU"/>
-        </w:rPr>
-        <w:t xml:space="preserve">, </w:t>
-      </w:r>
-      <w:proofErr w:type="spellStart"/>
-      <w:r>
-        <w:rPr>
-          <w:rFonts w:eastAsiaTheme="minorEastAsia"/>
-          <w:szCs w:val="28"/>
-          <w:lang w:val="ru-RU"/>
-        </w:rPr>
-        <w:t>складність</w:t>
-      </w:r>
-      <w:proofErr w:type="spellEnd"/>
-      <w:r>
-        <w:rPr>
-          <w:rFonts w:eastAsiaTheme="minorEastAsia"/>
-          <w:szCs w:val="28"/>
-          <w:lang w:val="ru-RU"/>
-        </w:rPr>
-        <w:t xml:space="preserve"> </w:t>
-      </w:r>
-      <w:proofErr w:type="spellStart"/>
-      <w:r>
-        <w:rPr>
-          <w:rFonts w:eastAsiaTheme="minorEastAsia"/>
-          <w:szCs w:val="28"/>
-          <w:lang w:val="ru-RU"/>
-        </w:rPr>
-        <w:t>може</w:t>
-      </w:r>
-      <w:proofErr w:type="spellEnd"/>
-      <w:r>
-        <w:rPr>
-          <w:rFonts w:eastAsiaTheme="minorEastAsia"/>
-          <w:szCs w:val="28"/>
-          <w:lang w:val="ru-RU"/>
-        </w:rPr>
-        <w:t xml:space="preserve"> бути </w:t>
-      </w:r>
-      <w:proofErr w:type="spellStart"/>
-      <w:r>
-        <w:rPr>
-          <w:rFonts w:eastAsiaTheme="minorEastAsia"/>
-          <w:szCs w:val="28"/>
-          <w:lang w:val="ru-RU"/>
-        </w:rPr>
-        <w:t>значно</w:t>
-      </w:r>
-      <w:proofErr w:type="spellEnd"/>
-      <w:r>
-        <w:rPr>
-          <w:rFonts w:eastAsiaTheme="minorEastAsia"/>
-          <w:szCs w:val="28"/>
-          <w:lang w:val="ru-RU"/>
-        </w:rPr>
-        <w:t xml:space="preserve"> </w:t>
-      </w:r>
-      <w:proofErr w:type="spellStart"/>
-      <w:r>
-        <w:rPr>
-          <w:rFonts w:eastAsiaTheme="minorEastAsia"/>
-          <w:szCs w:val="28"/>
-          <w:lang w:val="ru-RU"/>
-        </w:rPr>
-        <w:t>зменшена</w:t>
-      </w:r>
-      <w:proofErr w:type="spellEnd"/>
-      <w:r>
-        <w:rPr>
-          <w:rFonts w:eastAsiaTheme="minorEastAsia"/>
-          <w:szCs w:val="28"/>
-          <w:lang w:val="ru-RU"/>
-        </w:rPr>
-        <w:t xml:space="preserve"> за </w:t>
-      </w:r>
-      <w:proofErr w:type="spellStart"/>
-      <w:r>
-        <w:rPr>
-          <w:rFonts w:eastAsiaTheme="minorEastAsia"/>
-          <w:szCs w:val="28"/>
-          <w:lang w:val="ru-RU"/>
-        </w:rPr>
-        <w:t>д</w:t>
-      </w:r>
-      <w:r>
-        <w:rPr>
-          <w:rFonts w:eastAsiaTheme="minorEastAsia"/>
-          <w:szCs w:val="28"/>
-          <w:lang w:val="ru-RU"/>
-        </w:rPr>
-        <w:t>опомогою</w:t>
-      </w:r>
-      <w:proofErr w:type="spellEnd"/>
-      <w:r>
-        <w:rPr>
-          <w:rFonts w:eastAsiaTheme="minorEastAsia"/>
-          <w:szCs w:val="28"/>
-          <w:lang w:val="ru-RU"/>
-        </w:rPr>
-        <w:t xml:space="preserve"> </w:t>
-      </w:r>
-      <w:proofErr w:type="spellStart"/>
-      <w:r>
-        <w:rPr>
-          <w:rFonts w:eastAsiaTheme="minorEastAsia"/>
-          <w:szCs w:val="28"/>
-          <w:lang w:val="ru-RU"/>
-        </w:rPr>
-        <w:t>апроксимації</w:t>
-      </w:r>
-      <w:proofErr w:type="spellEnd"/>
-      <w:r>
-        <w:rPr>
-          <w:rFonts w:eastAsiaTheme="minorEastAsia"/>
-          <w:szCs w:val="28"/>
-          <w:lang w:val="ru-RU"/>
-        </w:rPr>
-        <w:t xml:space="preserve"> </w:t>
-      </w:r>
-      <w:proofErr w:type="spellStart"/>
-      <w:r>
-        <w:rPr>
-          <w:rFonts w:eastAsiaTheme="minorEastAsia"/>
-          <w:szCs w:val="28"/>
-          <w:lang w:val="ru-RU"/>
-        </w:rPr>
-        <w:t>кінцевої</w:t>
-      </w:r>
-      <w:proofErr w:type="spellEnd"/>
-      <w:r>
-        <w:rPr>
-          <w:rFonts w:eastAsiaTheme="minorEastAsia"/>
-          <w:szCs w:val="28"/>
-          <w:lang w:val="ru-RU"/>
-        </w:rPr>
-        <w:t xml:space="preserve"> </w:t>
-      </w:r>
-      <w:proofErr w:type="spellStart"/>
-      <w:r>
-        <w:rPr>
-          <w:rFonts w:eastAsiaTheme="minorEastAsia"/>
-          <w:szCs w:val="28"/>
-          <w:lang w:val="ru-RU"/>
-        </w:rPr>
-        <w:t>різниці</w:t>
-      </w:r>
-      <w:proofErr w:type="spellEnd"/>
-      <w:r>
-        <w:rPr>
-          <w:rFonts w:eastAsiaTheme="minorEastAsia"/>
-          <w:szCs w:val="28"/>
-          <w:lang w:val="ru-RU"/>
-        </w:rPr>
-        <w:t xml:space="preserve">. </w:t>
+          <w:lang w:val="uk-UA"/>
+        </w:rPr>
+        <w:t xml:space="preserve">-векторний продукт у своєму другому члені, який є дорогим для обчислення. На щастя, складність може бути значно зменшена за допомогою апроксимації кінцевої різниці. </w:t>
       </w:r>
     </w:p>
     <w:p>
@@ -6709,31 +6371,7 @@
         <w:rPr>
           <w:lang w:val="uk-UA"/>
         </w:rPr>
-        <w:t>Оцінювання кінцевої різниці вимагає лише двох прямих пропусків для ваг і двох зворотних</w:t>
-      </w:r>
-      <w:r>
-        <w:rPr>
-          <w:lang w:val="uk-UA"/>
-        </w:rPr>
-        <w:t xml:space="preserve"> проходів </w:t>
-      </w:r>
-      <w:r>
-        <w:rPr>
-          <w:lang w:val="uk-UA"/>
-        </w:rPr>
-        <w:t>для α, а складність зменшується від O</w:t>
-      </w:r>
-      <w:r>
-        <w:rPr>
-          <w:lang w:val="uk-UA"/>
-        </w:rPr>
-        <w:t xml:space="preserve"> (| α || w |) до O (| α | + | w</w:t>
-      </w:r>
-      <w:r>
-        <w:rPr>
-          <w:lang w:val="uk-UA"/>
-        </w:rPr>
-        <w:t>|). Коли ξ = 0, похідна другого порядку в (6) зникне. У цьому випадку градієнт архітектури задається Lα</w:t>
+        <w:t>Оцінювання кінцевої різниці вимагає лише двох прямих пропусків для ваг і двох зворотних проходів для α, а складність зменшується від O (| α || w |) до O (| α | + | w|). Коли ξ = 0, похідна другого порядку в (6) зникне. У цьому випадку градієнт архітектури задається Lα</w:t>
       </w:r>
       <w:proofErr w:type="spellStart"/>
       <w:r>
@@ -7074,7 +6712,21 @@
         <w:rPr>
           <w:lang w:val="uk-UA"/>
         </w:rPr>
-        <w:t>. Щоб зробити нашу похідну архітектуру порівнянною з такою в існуючих роботах, ми використовуємо k = 2 для згорткових клітин (</w:t>
+        <w:t xml:space="preserve">. Щоб зробити нашу похідну архітектуру порівнянною з такою в існуючих роботах, ми використовуємо k = 2 для </w:t>
+      </w:r>
+      <w:proofErr w:type="spellStart"/>
+      <w:r>
+        <w:rPr>
+          <w:lang w:val="uk-UA"/>
+        </w:rPr>
+        <w:t>згорткових</w:t>
+      </w:r>
+      <w:proofErr w:type="spellEnd"/>
+      <w:r>
+        <w:rPr>
+          <w:lang w:val="uk-UA"/>
+        </w:rPr>
+        <w:t xml:space="preserve"> клітин (</w:t>
       </w:r>
       <w:proofErr w:type="spellStart"/>
       <w:r>
@@ -7144,7 +6796,21 @@
         <w:rPr>
           <w:lang w:val="uk-UA"/>
         </w:rPr>
-        <w:t xml:space="preserve"> al., 2018) і </w:t>
+        <w:t xml:space="preserve"> </w:t>
+      </w:r>
+      <w:proofErr w:type="spellStart"/>
+      <w:r>
+        <w:rPr>
+          <w:lang w:val="uk-UA"/>
+        </w:rPr>
+        <w:t>al</w:t>
+      </w:r>
+      <w:proofErr w:type="spellEnd"/>
+      <w:r>
+        <w:rPr>
+          <w:lang w:val="uk-UA"/>
+        </w:rPr>
+        <w:t xml:space="preserve">., 2018) і </w:t>
       </w:r>
       <w:r>
         <w:rPr>
@@ -7156,7 +6822,35 @@
         <w:rPr>
           <w:lang w:val="uk-UA"/>
         </w:rPr>
-        <w:t xml:space="preserve"> клітин (Pham et </w:t>
+        <w:t xml:space="preserve"> клітин (</w:t>
+      </w:r>
+      <w:proofErr w:type="spellStart"/>
+      <w:r>
+        <w:rPr>
+          <w:lang w:val="uk-UA"/>
+        </w:rPr>
+        <w:t>Pham</w:t>
+      </w:r>
+      <w:proofErr w:type="spellEnd"/>
+      <w:r>
+        <w:rPr>
+          <w:lang w:val="uk-UA"/>
+        </w:rPr>
+        <w:t xml:space="preserve"> </w:t>
+      </w:r>
+      <w:proofErr w:type="spellStart"/>
+      <w:r>
+        <w:rPr>
+          <w:lang w:val="uk-UA"/>
+        </w:rPr>
+        <w:t>et</w:t>
+      </w:r>
+      <w:proofErr w:type="spellEnd"/>
+      <w:r>
+        <w:rPr>
+          <w:lang w:val="uk-UA"/>
+        </w:rPr>
+        <w:t xml:space="preserve"> </w:t>
       </w:r>
       <w:proofErr w:type="spellStart"/>
       <w:r>
@@ -7211,13 +6905,16 @@
         <w:keepNext/>
         <w:ind w:left="360"/>
         <w:jc w:val="center"/>
+        <w:rPr>
+          <w:lang w:val="uk-UA"/>
+        </w:rPr>
       </w:pPr>
       <w:r>
         <w:rPr>
           <w:lang w:val="uk-UA"/>
         </w:rPr>
         <w:pict>
-          <v:shape id="_x0000_i1039" type="#_x0000_t75" style="width:251.25pt;height:223.5pt">
+          <v:shape id="_x0000_i1065" type="#_x0000_t75" style="width:251.25pt;height:223.5pt">
             <v:imagedata r:id="rId10" o:title="6"/>
           </v:shape>
         </w:pict>
@@ -7228,37 +6925,2035 @@
         <w:pStyle w:val="Caption"/>
         <w:jc w:val="center"/>
         <w:rPr>
+          <w:sz w:val="28"/>
+          <w:szCs w:val="28"/>
           <w:lang w:val="uk-UA"/>
         </w:rPr>
       </w:pPr>
-      <w:proofErr w:type="spellStart"/>
-      <w:r>
-        <w:t>Рисунок</w:t>
-      </w:r>
-      <w:proofErr w:type="spellEnd"/>
-      <w:r>
-        <w:t xml:space="preserve"> </w:t>
-      </w:r>
-      <w:r>
+      <w:r>
+        <w:rPr>
+          <w:sz w:val="28"/>
+          <w:szCs w:val="28"/>
+          <w:lang w:val="uk-UA"/>
+        </w:rPr>
+        <w:t xml:space="preserve">Рисунок </w:t>
+      </w:r>
+      <w:r>
+        <w:rPr>
+          <w:sz w:val="28"/>
+          <w:szCs w:val="28"/>
+          <w:lang w:val="uk-UA"/>
+        </w:rPr>
+        <w:t xml:space="preserve">2: Динаміка навчання нашого ітераційного алгоритму при </w:t>
+      </w:r>
+      <w:proofErr w:type="spellStart"/>
+      <w:r>
+        <w:rPr>
+          <w:sz w:val="28"/>
+          <w:szCs w:val="28"/>
+          <w:lang w:val="uk-UA"/>
+        </w:rPr>
+        <w:t>Lval</w:t>
+      </w:r>
+      <w:proofErr w:type="spellEnd"/>
+      <w:r>
+        <w:rPr>
+          <w:sz w:val="28"/>
+          <w:szCs w:val="28"/>
+          <w:lang w:val="uk-UA"/>
+        </w:rPr>
+        <w:t xml:space="preserve"> (w, α) = αw - 2α + 1 і </w:t>
+      </w:r>
+      <w:proofErr w:type="spellStart"/>
+      <w:r>
+        <w:rPr>
+          <w:sz w:val="28"/>
+          <w:szCs w:val="28"/>
+          <w:lang w:val="uk-UA"/>
+        </w:rPr>
+        <w:t>Ltrain</w:t>
+      </w:r>
+      <w:proofErr w:type="spellEnd"/>
+      <w:r>
+        <w:rPr>
+          <w:sz w:val="28"/>
+          <w:szCs w:val="28"/>
+          <w:lang w:val="uk-UA"/>
+        </w:rPr>
+        <w:t xml:space="preserve"> (w, α) = w2 - 2αw + α2, починаючи з (α (0), w (0)) = ( 2, −2). Аналітичним рішенням для відповідної задачі </w:t>
+      </w:r>
+      <w:r>
+        <w:rPr>
+          <w:sz w:val="28"/>
+          <w:szCs w:val="28"/>
+          <w:lang w:val="uk-UA"/>
+        </w:rPr>
+        <w:t>двох-</w:t>
+      </w:r>
+      <w:proofErr w:type="spellStart"/>
+      <w:r>
+        <w:rPr>
+          <w:sz w:val="28"/>
+          <w:szCs w:val="28"/>
+          <w:lang w:val="uk-UA"/>
+        </w:rPr>
+        <w:t>рівневої</w:t>
+      </w:r>
+      <w:proofErr w:type="spellEnd"/>
+      <w:r>
+        <w:rPr>
+          <w:sz w:val="28"/>
+          <w:szCs w:val="28"/>
+          <w:lang w:val="uk-UA"/>
+        </w:rPr>
+        <w:t xml:space="preserve"> оптимізації  є (α</w:t>
+      </w:r>
+      <w:r>
+        <w:rPr>
+          <w:rFonts w:ascii="Cambria Math" w:hAnsi="Cambria Math" w:cs="Cambria Math"/>
+          <w:sz w:val="28"/>
+          <w:szCs w:val="28"/>
+          <w:lang w:val="uk-UA"/>
+        </w:rPr>
+        <w:t>∗</w:t>
+      </w:r>
+      <w:r>
+        <w:rPr>
+          <w:sz w:val="28"/>
+          <w:szCs w:val="28"/>
+          <w:lang w:val="uk-UA"/>
+        </w:rPr>
+        <w:t>,w</w:t>
+      </w:r>
+      <w:r>
+        <w:rPr>
+          <w:rFonts w:ascii="Cambria Math" w:hAnsi="Cambria Math" w:cs="Cambria Math"/>
+          <w:sz w:val="28"/>
+          <w:szCs w:val="28"/>
+          <w:lang w:val="uk-UA"/>
+        </w:rPr>
+        <w:t>∗</w:t>
+      </w:r>
+      <w:r>
+        <w:rPr>
+          <w:sz w:val="28"/>
+          <w:szCs w:val="28"/>
+          <w:lang w:val="uk-UA"/>
+        </w:rPr>
+        <w:t>)=</w:t>
+      </w:r>
+      <w:r>
+        <w:rPr>
+          <w:sz w:val="28"/>
+          <w:szCs w:val="28"/>
+          <w:lang w:val="uk-UA"/>
+        </w:rPr>
+        <w:t xml:space="preserve">(1, 1), </w:t>
+      </w:r>
+      <w:r>
+        <w:rPr>
+          <w:rFonts w:cs="Times New Roman"/>
+          <w:sz w:val="28"/>
+          <w:szCs w:val="28"/>
+          <w:lang w:val="uk-UA"/>
+        </w:rPr>
+        <w:t>що</w:t>
+      </w:r>
+      <w:r>
+        <w:rPr>
+          <w:sz w:val="28"/>
+          <w:szCs w:val="28"/>
+          <w:lang w:val="uk-UA"/>
+        </w:rPr>
+        <w:t xml:space="preserve"> </w:t>
+      </w:r>
+      <w:r>
+        <w:rPr>
+          <w:rFonts w:cs="Times New Roman"/>
+          <w:sz w:val="28"/>
+          <w:szCs w:val="28"/>
+          <w:lang w:val="uk-UA"/>
+        </w:rPr>
+        <w:t>висвічується</w:t>
+      </w:r>
+      <w:r>
+        <w:rPr>
+          <w:sz w:val="28"/>
+          <w:szCs w:val="28"/>
+          <w:lang w:val="uk-UA"/>
+        </w:rPr>
+        <w:t xml:space="preserve"> </w:t>
+      </w:r>
+      <w:r>
+        <w:rPr>
+          <w:rFonts w:cs="Times New Roman"/>
+          <w:sz w:val="28"/>
+          <w:szCs w:val="28"/>
+          <w:lang w:val="uk-UA"/>
+        </w:rPr>
+        <w:t>в</w:t>
+      </w:r>
+      <w:r>
+        <w:rPr>
+          <w:sz w:val="28"/>
+          <w:szCs w:val="28"/>
+          <w:lang w:val="uk-UA"/>
+        </w:rPr>
+        <w:t xml:space="preserve"> </w:t>
+      </w:r>
+      <w:r>
+        <w:rPr>
+          <w:rFonts w:cs="Times New Roman"/>
+          <w:sz w:val="28"/>
+          <w:szCs w:val="28"/>
+          <w:lang w:val="uk-UA"/>
+        </w:rPr>
+        <w:t>червоному</w:t>
+      </w:r>
+      <w:r>
+        <w:rPr>
+          <w:sz w:val="28"/>
+          <w:szCs w:val="28"/>
+          <w:lang w:val="uk-UA"/>
+        </w:rPr>
+        <w:t xml:space="preserve"> </w:t>
+      </w:r>
+      <w:r>
+        <w:rPr>
+          <w:rFonts w:cs="Times New Roman"/>
+          <w:sz w:val="28"/>
+          <w:szCs w:val="28"/>
+          <w:lang w:val="uk-UA"/>
+        </w:rPr>
+        <w:t>колі</w:t>
+      </w:r>
+      <w:r>
+        <w:rPr>
+          <w:sz w:val="28"/>
+          <w:szCs w:val="28"/>
+          <w:lang w:val="uk-UA"/>
+        </w:rPr>
+        <w:t xml:space="preserve">. </w:t>
+      </w:r>
+      <w:r>
+        <w:rPr>
+          <w:rFonts w:cs="Times New Roman"/>
+          <w:sz w:val="28"/>
+          <w:szCs w:val="28"/>
+          <w:lang w:val="uk-UA"/>
+        </w:rPr>
+        <w:t>Пунктирна</w:t>
+      </w:r>
+      <w:r>
+        <w:rPr>
+          <w:sz w:val="28"/>
+          <w:szCs w:val="28"/>
+          <w:lang w:val="uk-UA"/>
+        </w:rPr>
+        <w:t xml:space="preserve"> </w:t>
+      </w:r>
+      <w:r>
+        <w:rPr>
+          <w:rFonts w:cs="Times New Roman"/>
+          <w:sz w:val="28"/>
+          <w:szCs w:val="28"/>
+          <w:lang w:val="uk-UA"/>
+        </w:rPr>
+        <w:t>червона</w:t>
+      </w:r>
+      <w:r>
+        <w:rPr>
+          <w:sz w:val="28"/>
+          <w:szCs w:val="28"/>
+          <w:lang w:val="uk-UA"/>
+        </w:rPr>
+        <w:t xml:space="preserve"> </w:t>
+      </w:r>
+      <w:r>
+        <w:rPr>
+          <w:rFonts w:cs="Times New Roman"/>
+          <w:sz w:val="28"/>
+          <w:szCs w:val="28"/>
+          <w:lang w:val="uk-UA"/>
+        </w:rPr>
+        <w:t>лінія</w:t>
+      </w:r>
+      <w:r>
+        <w:rPr>
+          <w:sz w:val="28"/>
+          <w:szCs w:val="28"/>
+          <w:lang w:val="uk-UA"/>
+        </w:rPr>
+        <w:t xml:space="preserve"> </w:t>
+      </w:r>
+      <w:r>
+        <w:rPr>
+          <w:rFonts w:cs="Times New Roman"/>
+          <w:sz w:val="28"/>
+          <w:szCs w:val="28"/>
+          <w:lang w:val="uk-UA"/>
+        </w:rPr>
+        <w:t>вказує</w:t>
+      </w:r>
+      <w:r>
+        <w:rPr>
+          <w:sz w:val="28"/>
+          <w:szCs w:val="28"/>
+          <w:lang w:val="uk-UA"/>
+        </w:rPr>
+        <w:t xml:space="preserve"> </w:t>
+      </w:r>
+      <w:r>
+        <w:rPr>
+          <w:rFonts w:cs="Times New Roman"/>
+          <w:sz w:val="28"/>
+          <w:szCs w:val="28"/>
+          <w:lang w:val="uk-UA"/>
+        </w:rPr>
+        <w:t>на</w:t>
+      </w:r>
+      <w:r>
+        <w:rPr>
+          <w:sz w:val="28"/>
+          <w:szCs w:val="28"/>
+          <w:lang w:val="uk-UA"/>
+        </w:rPr>
+        <w:t xml:space="preserve"> </w:t>
+      </w:r>
+      <w:r>
+        <w:rPr>
+          <w:rFonts w:cs="Times New Roman"/>
+          <w:sz w:val="28"/>
+          <w:szCs w:val="28"/>
+          <w:lang w:val="uk-UA"/>
+        </w:rPr>
+        <w:t>можливий</w:t>
+      </w:r>
+      <w:r>
+        <w:rPr>
+          <w:sz w:val="28"/>
+          <w:szCs w:val="28"/>
+          <w:lang w:val="uk-UA"/>
+        </w:rPr>
+        <w:t xml:space="preserve"> </w:t>
+      </w:r>
+      <w:r>
+        <w:rPr>
+          <w:rFonts w:cs="Times New Roman"/>
+          <w:sz w:val="28"/>
+          <w:szCs w:val="28"/>
+          <w:lang w:val="uk-UA"/>
+        </w:rPr>
+        <w:t>набір</w:t>
+      </w:r>
+      <w:r>
+        <w:rPr>
+          <w:sz w:val="28"/>
+          <w:szCs w:val="28"/>
+          <w:lang w:val="uk-UA"/>
+        </w:rPr>
+        <w:t xml:space="preserve">, </w:t>
+      </w:r>
+      <w:r>
+        <w:rPr>
+          <w:rFonts w:cs="Times New Roman"/>
+          <w:sz w:val="28"/>
+          <w:szCs w:val="28"/>
+          <w:lang w:val="uk-UA"/>
+        </w:rPr>
+        <w:t>де</w:t>
+      </w:r>
+      <w:r>
+        <w:rPr>
+          <w:sz w:val="28"/>
+          <w:szCs w:val="28"/>
+          <w:lang w:val="uk-UA"/>
+        </w:rPr>
+        <w:t xml:space="preserve"> </w:t>
+      </w:r>
+      <w:r>
+        <w:rPr>
+          <w:rFonts w:cs="Times New Roman"/>
+          <w:sz w:val="28"/>
+          <w:szCs w:val="28"/>
+          <w:lang w:val="uk-UA"/>
+        </w:rPr>
+        <w:t>обмеження</w:t>
+      </w:r>
+      <w:r>
+        <w:rPr>
+          <w:sz w:val="28"/>
+          <w:szCs w:val="28"/>
+          <w:lang w:val="uk-UA"/>
+        </w:rPr>
+        <w:t xml:space="preserve"> (4) </w:t>
+      </w:r>
+      <w:r>
+        <w:rPr>
+          <w:rFonts w:cs="Times New Roman"/>
+          <w:sz w:val="28"/>
+          <w:szCs w:val="28"/>
+          <w:lang w:val="uk-UA"/>
+        </w:rPr>
+        <w:t>виконується</w:t>
+      </w:r>
+      <w:r>
+        <w:rPr>
+          <w:sz w:val="28"/>
+          <w:szCs w:val="28"/>
+          <w:lang w:val="uk-UA"/>
+        </w:rPr>
+        <w:t xml:space="preserve"> </w:t>
+      </w:r>
+      <w:r>
+        <w:rPr>
+          <w:rFonts w:cs="Times New Roman"/>
+          <w:sz w:val="28"/>
+          <w:szCs w:val="28"/>
+          <w:lang w:val="uk-UA"/>
+        </w:rPr>
+        <w:t>точно</w:t>
+      </w:r>
+      <w:r>
+        <w:rPr>
+          <w:sz w:val="28"/>
+          <w:szCs w:val="28"/>
+          <w:lang w:val="uk-UA"/>
+        </w:rPr>
+        <w:t xml:space="preserve"> (</w:t>
+      </w:r>
+      <w:r>
+        <w:rPr>
+          <w:rFonts w:cs="Times New Roman"/>
+          <w:sz w:val="28"/>
+          <w:szCs w:val="28"/>
+          <w:lang w:val="uk-UA"/>
+        </w:rPr>
+        <w:t>а</w:t>
+      </w:r>
+      <w:r>
+        <w:rPr>
+          <w:sz w:val="28"/>
+          <w:szCs w:val="28"/>
+          <w:lang w:val="uk-UA"/>
+        </w:rPr>
+        <w:t xml:space="preserve"> </w:t>
+      </w:r>
+      <w:r>
+        <w:rPr>
+          <w:rFonts w:cs="Times New Roman"/>
+          <w:sz w:val="28"/>
+          <w:szCs w:val="28"/>
+          <w:lang w:val="uk-UA"/>
+        </w:rPr>
+        <w:t>саме</w:t>
+      </w:r>
+      <w:r>
+        <w:rPr>
+          <w:sz w:val="28"/>
+          <w:szCs w:val="28"/>
+          <w:lang w:val="uk-UA"/>
+        </w:rPr>
+        <w:t xml:space="preserve"> </w:t>
+      </w:r>
+      <w:r>
+        <w:rPr>
+          <w:rFonts w:cs="Times New Roman"/>
+          <w:sz w:val="28"/>
+          <w:szCs w:val="28"/>
+          <w:lang w:val="uk-UA"/>
+        </w:rPr>
+        <w:t>ваги</w:t>
+      </w:r>
+      <w:r>
+        <w:rPr>
+          <w:sz w:val="28"/>
+          <w:szCs w:val="28"/>
+          <w:lang w:val="uk-UA"/>
+        </w:rPr>
+        <w:t xml:space="preserve"> </w:t>
+      </w:r>
+      <w:r>
+        <w:rPr>
+          <w:rFonts w:cs="Times New Roman"/>
+          <w:sz w:val="28"/>
+          <w:szCs w:val="28"/>
+          <w:lang w:val="uk-UA"/>
+        </w:rPr>
+        <w:t>в</w:t>
+      </w:r>
+      <w:r>
+        <w:rPr>
+          <w:sz w:val="28"/>
+          <w:szCs w:val="28"/>
+          <w:lang w:val="uk-UA"/>
+        </w:rPr>
+        <w:t xml:space="preserve"> w </w:t>
+      </w:r>
+      <w:r>
+        <w:rPr>
+          <w:rFonts w:cs="Times New Roman"/>
+          <w:sz w:val="28"/>
+          <w:szCs w:val="28"/>
+          <w:lang w:val="uk-UA"/>
+        </w:rPr>
+        <w:t>є</w:t>
+      </w:r>
+      <w:r>
+        <w:rPr>
+          <w:sz w:val="28"/>
+          <w:szCs w:val="28"/>
+          <w:lang w:val="uk-UA"/>
+        </w:rPr>
+        <w:t xml:space="preserve"> </w:t>
+      </w:r>
+      <w:r>
+        <w:rPr>
+          <w:rFonts w:cs="Times New Roman"/>
+          <w:sz w:val="28"/>
+          <w:szCs w:val="28"/>
+          <w:lang w:val="uk-UA"/>
+        </w:rPr>
+        <w:t>оптимальними</w:t>
+      </w:r>
+      <w:r>
+        <w:rPr>
+          <w:sz w:val="28"/>
+          <w:szCs w:val="28"/>
+          <w:lang w:val="uk-UA"/>
+        </w:rPr>
+        <w:t xml:space="preserve"> </w:t>
+      </w:r>
+      <w:r>
+        <w:rPr>
+          <w:rFonts w:cs="Times New Roman"/>
+          <w:sz w:val="28"/>
+          <w:szCs w:val="28"/>
+          <w:lang w:val="uk-UA"/>
+        </w:rPr>
+        <w:t>для</w:t>
+      </w:r>
+      <w:r>
+        <w:rPr>
+          <w:sz w:val="28"/>
+          <w:szCs w:val="28"/>
+          <w:lang w:val="uk-UA"/>
+        </w:rPr>
+        <w:t xml:space="preserve"> </w:t>
+      </w:r>
+      <w:r>
+        <w:rPr>
+          <w:rFonts w:cs="Times New Roman"/>
+          <w:sz w:val="28"/>
+          <w:szCs w:val="28"/>
+          <w:lang w:val="uk-UA"/>
+        </w:rPr>
+        <w:t>даної</w:t>
+      </w:r>
+      <w:r>
+        <w:rPr>
+          <w:rFonts w:cs="Times New Roman"/>
+          <w:sz w:val="28"/>
+          <w:szCs w:val="28"/>
+          <w:lang w:val="uk-UA"/>
+        </w:rPr>
+        <w:t xml:space="preserve"> </w:t>
+      </w:r>
+      <w:r>
+        <w:rPr>
+          <w:rFonts w:cs="Times New Roman"/>
+          <w:sz w:val="28"/>
+          <w:szCs w:val="28"/>
+          <w:lang w:val="uk-UA"/>
+        </w:rPr>
+        <w:t>архітектур</w:t>
+      </w:r>
+      <w:r>
+        <w:rPr>
+          <w:sz w:val="28"/>
+          <w:szCs w:val="28"/>
+          <w:lang w:val="uk-UA"/>
+        </w:rPr>
+        <w:t>и α). Приклад показує, що відповідний вибір ξ допомагає сходитися до кращого локального оптимуму.</w:t>
+      </w:r>
+    </w:p>
+    <w:p>
+      <w:pPr>
+        <w:pStyle w:val="Heading1"/>
+        <w:rPr>
+          <w:lang w:val="uk-UA"/>
+        </w:rPr>
+      </w:pPr>
+      <w:r>
+        <w:rPr>
+          <w:lang w:val="uk-UA"/>
+        </w:rPr>
+        <w:t>Пошук архітектури</w:t>
+      </w:r>
+    </w:p>
+    <w:p>
+      <w:pPr>
+        <w:pStyle w:val="Heading2"/>
+        <w:rPr>
+          <w:lang w:val="uk-UA"/>
+        </w:rPr>
+      </w:pPr>
+      <w:r>
+        <w:rPr>
+          <w:lang w:val="uk-UA"/>
+        </w:rPr>
+        <w:t>Пошук свердловинних осередків на CIFAR-10</w:t>
+      </w:r>
+    </w:p>
+    <w:p>
+      <w:pPr>
+        <w:rPr>
+          <w:lang w:val="uk-UA"/>
+        </w:rPr>
+      </w:pPr>
+      <w:r>
+        <w:rPr>
+          <w:lang w:val="uk-UA"/>
+        </w:rPr>
+        <w:t xml:space="preserve">Ми включаємо наступні операції в O: 3 × 3 і 5 × 5 роздільних згорток, 3 × 3 і 5 × 5 розріджених відокремлюваних </w:t>
+      </w:r>
+      <w:r>
+        <w:rPr>
+          <w:lang w:val="uk-UA"/>
+        </w:rPr>
+        <w:t>згорток</w:t>
+      </w:r>
+      <w:r>
+        <w:rPr>
+          <w:lang w:val="uk-UA"/>
+        </w:rPr>
+        <w:t xml:space="preserve">, 3 × 3 максимального об'єднання, 3 × 3 середнього об'єднання, ідентичності і нуля. Усі операції мають один крок (якщо застосовується) і згорнуті карти властивостей доповнюються для збереження їх просторового дозволу. Ми використовуємо порядок </w:t>
+      </w:r>
+      <w:proofErr w:type="spellStart"/>
+      <w:r>
+        <w:rPr>
+          <w:lang w:val="uk-UA"/>
+        </w:rPr>
+        <w:t>ReLU</w:t>
+      </w:r>
+      <w:proofErr w:type="spellEnd"/>
+      <w:r>
+        <w:rPr>
+          <w:lang w:val="uk-UA"/>
+        </w:rPr>
+        <w:t>-</w:t>
+      </w:r>
+      <w:proofErr w:type="spellStart"/>
+      <w:r>
+        <w:rPr>
+          <w:lang w:val="uk-UA"/>
+        </w:rPr>
+        <w:t>Conv</w:t>
+      </w:r>
+      <w:proofErr w:type="spellEnd"/>
+      <w:r>
+        <w:rPr>
+          <w:lang w:val="uk-UA"/>
+        </w:rPr>
+        <w:t xml:space="preserve">-BN для </w:t>
+      </w:r>
+      <w:proofErr w:type="spellStart"/>
+      <w:r>
+        <w:rPr>
+          <w:lang w:val="uk-UA"/>
+        </w:rPr>
+        <w:t>згорткових</w:t>
+      </w:r>
+      <w:proofErr w:type="spellEnd"/>
+      <w:r>
+        <w:rPr>
+          <w:lang w:val="uk-UA"/>
+        </w:rPr>
+        <w:t xml:space="preserve"> операцій, і кожна зрізана згортка завжди застосовується двічі (</w:t>
+      </w:r>
+      <w:proofErr w:type="spellStart"/>
+      <w:r>
+        <w:rPr>
+          <w:lang w:val="uk-UA"/>
+        </w:rPr>
+        <w:t>Zoph</w:t>
+      </w:r>
+      <w:proofErr w:type="spellEnd"/>
+      <w:r>
+        <w:rPr>
+          <w:lang w:val="uk-UA"/>
+        </w:rPr>
+        <w:t xml:space="preserve"> </w:t>
+      </w:r>
+      <w:proofErr w:type="spellStart"/>
+      <w:r>
+        <w:rPr>
+          <w:lang w:val="uk-UA"/>
+        </w:rPr>
+        <w:t>et</w:t>
+      </w:r>
+      <w:proofErr w:type="spellEnd"/>
+      <w:r>
+        <w:rPr>
+          <w:lang w:val="uk-UA"/>
+        </w:rPr>
+        <w:t xml:space="preserve"> </w:t>
+      </w:r>
+      <w:proofErr w:type="spellStart"/>
+      <w:r>
+        <w:rPr>
+          <w:lang w:val="uk-UA"/>
+        </w:rPr>
+        <w:t>al</w:t>
+      </w:r>
+      <w:proofErr w:type="spellEnd"/>
+      <w:r>
+        <w:rPr>
+          <w:lang w:val="uk-UA"/>
+        </w:rPr>
+        <w:t xml:space="preserve">., 2017; </w:t>
+      </w:r>
+      <w:proofErr w:type="spellStart"/>
+      <w:r>
+        <w:rPr>
+          <w:lang w:val="uk-UA"/>
+        </w:rPr>
+        <w:t>Real</w:t>
+      </w:r>
+      <w:proofErr w:type="spellEnd"/>
+      <w:r>
+        <w:rPr>
+          <w:lang w:val="uk-UA"/>
+        </w:rPr>
+        <w:t xml:space="preserve"> </w:t>
+      </w:r>
+      <w:proofErr w:type="spellStart"/>
+      <w:r>
+        <w:rPr>
+          <w:lang w:val="uk-UA"/>
+        </w:rPr>
+        <w:t>et</w:t>
+      </w:r>
+      <w:proofErr w:type="spellEnd"/>
+      <w:r>
+        <w:rPr>
+          <w:lang w:val="uk-UA"/>
+        </w:rPr>
+        <w:t xml:space="preserve"> </w:t>
+      </w:r>
+      <w:proofErr w:type="spellStart"/>
+      <w:r>
+        <w:rPr>
+          <w:lang w:val="uk-UA"/>
+        </w:rPr>
+        <w:t>al</w:t>
+      </w:r>
+      <w:proofErr w:type="spellEnd"/>
+      <w:r>
+        <w:rPr>
+          <w:lang w:val="uk-UA"/>
+        </w:rPr>
+        <w:t xml:space="preserve">., 2018; </w:t>
+      </w:r>
+      <w:proofErr w:type="spellStart"/>
+      <w:r>
+        <w:rPr>
+          <w:lang w:val="uk-UA"/>
+        </w:rPr>
+        <w:t>Liu</w:t>
+      </w:r>
+      <w:proofErr w:type="spellEnd"/>
+      <w:r>
+        <w:rPr>
+          <w:lang w:val="uk-UA"/>
+        </w:rPr>
+        <w:t xml:space="preserve"> </w:t>
+      </w:r>
+      <w:proofErr w:type="spellStart"/>
+      <w:r>
+        <w:rPr>
+          <w:lang w:val="uk-UA"/>
+        </w:rPr>
+        <w:t>et</w:t>
+      </w:r>
+      <w:proofErr w:type="spellEnd"/>
+      <w:r>
+        <w:rPr>
+          <w:lang w:val="uk-UA"/>
+        </w:rPr>
+        <w:t xml:space="preserve"> </w:t>
+      </w:r>
+      <w:proofErr w:type="spellStart"/>
+      <w:r>
+        <w:rPr>
+          <w:lang w:val="uk-UA"/>
+        </w:rPr>
+        <w:t>al</w:t>
+      </w:r>
+      <w:proofErr w:type="spellEnd"/>
+      <w:r>
+        <w:rPr>
+          <w:lang w:val="uk-UA"/>
+        </w:rPr>
+        <w:t xml:space="preserve">., 2017a). </w:t>
+      </w:r>
+    </w:p>
+    <w:p>
+      <w:pPr>
+        <w:rPr>
+          <w:lang w:val="uk-UA"/>
+        </w:rPr>
+      </w:pPr>
+      <w:r>
+        <w:rPr>
+          <w:lang w:val="uk-UA"/>
+        </w:rPr>
+        <w:t xml:space="preserve">Наша </w:t>
+      </w:r>
+      <w:proofErr w:type="spellStart"/>
+      <w:r>
+        <w:rPr>
+          <w:lang w:val="uk-UA"/>
+        </w:rPr>
+        <w:t>згорткова</w:t>
+      </w:r>
+      <w:proofErr w:type="spellEnd"/>
+      <w:r>
+        <w:rPr>
+          <w:lang w:val="uk-UA"/>
+        </w:rPr>
+        <w:t xml:space="preserve"> клітина складається з N = 7 вузлів, серед яких вихідний вузол визначається як поглиблена конкатенація всіх проміжних вузлів (вхідні вузли </w:t>
+      </w:r>
+      <w:r>
+        <w:rPr>
+          <w:lang w:val="uk-UA"/>
+        </w:rPr>
+        <w:lastRenderedPageBreak/>
+        <w:t xml:space="preserve">виключені). Іншу частину налаштувань слідує </w:t>
+      </w:r>
+      <w:proofErr w:type="spellStart"/>
+      <w:r>
+        <w:rPr>
+          <w:lang w:val="uk-UA"/>
+        </w:rPr>
+        <w:t>Zoph</w:t>
+      </w:r>
+      <w:proofErr w:type="spellEnd"/>
+      <w:r>
+        <w:rPr>
+          <w:lang w:val="uk-UA"/>
+        </w:rPr>
+        <w:t xml:space="preserve"> </w:t>
+      </w:r>
+      <w:proofErr w:type="spellStart"/>
+      <w:r>
+        <w:rPr>
+          <w:lang w:val="uk-UA"/>
+        </w:rPr>
+        <w:t>et</w:t>
+      </w:r>
+      <w:proofErr w:type="spellEnd"/>
+      <w:r>
+        <w:rPr>
+          <w:lang w:val="uk-UA"/>
+        </w:rPr>
+        <w:t xml:space="preserve"> </w:t>
+      </w:r>
+      <w:proofErr w:type="spellStart"/>
+      <w:r>
+        <w:rPr>
+          <w:lang w:val="uk-UA"/>
+        </w:rPr>
+        <w:t>al</w:t>
+      </w:r>
+      <w:proofErr w:type="spellEnd"/>
+      <w:r>
+        <w:rPr>
+          <w:lang w:val="uk-UA"/>
+        </w:rPr>
+        <w:t xml:space="preserve">. (2017); </w:t>
+      </w:r>
+      <w:proofErr w:type="spellStart"/>
+      <w:r>
+        <w:rPr>
+          <w:lang w:val="uk-UA"/>
+        </w:rPr>
+        <w:t>Liu</w:t>
+      </w:r>
+      <w:proofErr w:type="spellEnd"/>
+      <w:r>
+        <w:rPr>
+          <w:lang w:val="uk-UA"/>
+        </w:rPr>
+        <w:t xml:space="preserve"> </w:t>
+      </w:r>
+      <w:proofErr w:type="spellStart"/>
+      <w:r>
+        <w:rPr>
+          <w:lang w:val="uk-UA"/>
+        </w:rPr>
+        <w:t>et</w:t>
+      </w:r>
+      <w:proofErr w:type="spellEnd"/>
+      <w:r>
+        <w:rPr>
+          <w:lang w:val="uk-UA"/>
+        </w:rPr>
+        <w:t xml:space="preserve"> </w:t>
+      </w:r>
+      <w:proofErr w:type="spellStart"/>
+      <w:r>
+        <w:rPr>
+          <w:lang w:val="uk-UA"/>
+        </w:rPr>
+        <w:t>al</w:t>
+      </w:r>
+      <w:proofErr w:type="spellEnd"/>
+      <w:r>
+        <w:rPr>
+          <w:lang w:val="uk-UA"/>
+        </w:rPr>
+        <w:t xml:space="preserve">. (2017a); </w:t>
+      </w:r>
+      <w:proofErr w:type="spellStart"/>
+      <w:r>
+        <w:rPr>
+          <w:lang w:val="uk-UA"/>
+        </w:rPr>
+        <w:t>Real</w:t>
+      </w:r>
+      <w:proofErr w:type="spellEnd"/>
+      <w:r>
+        <w:rPr>
+          <w:lang w:val="uk-UA"/>
+        </w:rPr>
+        <w:t xml:space="preserve"> </w:t>
+      </w:r>
+      <w:proofErr w:type="spellStart"/>
+      <w:r>
+        <w:rPr>
+          <w:lang w:val="uk-UA"/>
+        </w:rPr>
+        <w:t>et</w:t>
+      </w:r>
+      <w:proofErr w:type="spellEnd"/>
+      <w:r>
+        <w:rPr>
+          <w:lang w:val="uk-UA"/>
+        </w:rPr>
+        <w:t xml:space="preserve"> </w:t>
+      </w:r>
+      <w:proofErr w:type="spellStart"/>
+      <w:r>
+        <w:rPr>
+          <w:lang w:val="uk-UA"/>
+        </w:rPr>
+        <w:t>al</w:t>
+      </w:r>
+      <w:proofErr w:type="spellEnd"/>
+      <w:r>
+        <w:rPr>
+          <w:lang w:val="uk-UA"/>
+        </w:rPr>
+        <w:t xml:space="preserve">. (2018), де мережа потім формується шляхом складання декількох осередків разом. Перший і другий вузли осередку k задаються рівними виходам клітини k − 2 і осередку k − 1 відповідно, а в разі необхідності вставляються </w:t>
+      </w:r>
+      <w:r>
+        <w:rPr>
+          <w:lang w:val="uk-UA"/>
+        </w:rPr>
+        <w:t>згортки</w:t>
+      </w:r>
+      <w:r>
+        <w:rPr>
+          <w:lang w:val="uk-UA"/>
+        </w:rPr>
+        <w:t xml:space="preserve"> 1 × 1. Клітини, розташовані на 1/3 і 2/3 від загальної глибини мережі, є редукційними осередками, в яких всі операції, розташовані поруч з вхідними вузлами, мають </w:t>
+      </w:r>
+      <w:r>
+        <w:rPr>
+          <w:lang w:val="uk-UA"/>
+        </w:rPr>
+        <w:t>два</w:t>
+      </w:r>
+      <w:r>
+        <w:rPr>
+          <w:lang w:val="uk-UA"/>
+        </w:rPr>
+        <w:t xml:space="preserve"> </w:t>
+      </w:r>
+      <w:r>
+        <w:rPr>
+          <w:lang w:val="uk-UA"/>
+        </w:rPr>
+        <w:t>кроки. Архітектура кодування, таким чином, є (α</w:t>
+      </w:r>
+      <w:r>
+        <w:rPr>
+          <w:lang w:val="uk-UA"/>
+        </w:rPr>
+        <w:t xml:space="preserve"> </w:t>
+      </w:r>
+      <w:proofErr w:type="spellStart"/>
+      <w:r>
+        <w:rPr>
+          <w:lang w:val="uk-UA"/>
+        </w:rPr>
+        <w:t>normal</w:t>
+      </w:r>
+      <w:proofErr w:type="spellEnd"/>
+      <w:r>
+        <w:rPr>
+          <w:lang w:val="uk-UA"/>
+        </w:rPr>
+        <w:t>, α</w:t>
+      </w:r>
+      <w:r>
+        <w:rPr>
+          <w:lang w:val="uk-UA"/>
+        </w:rPr>
+        <w:t>-</w:t>
+      </w:r>
+      <w:proofErr w:type="spellStart"/>
+      <w:r>
+        <w:rPr>
+          <w:lang w:val="uk-UA"/>
+        </w:rPr>
+        <w:t>reduce</w:t>
+      </w:r>
+      <w:proofErr w:type="spellEnd"/>
+      <w:r>
+        <w:rPr>
+          <w:lang w:val="uk-UA"/>
+        </w:rPr>
+        <w:t>), де</w:t>
+      </w:r>
+      <w:r>
+        <w:rPr>
+          <w:lang w:val="uk-UA"/>
+        </w:rPr>
+        <w:t xml:space="preserve"> </w:t>
+      </w:r>
+      <w:r>
+        <w:rPr>
+          <w:lang w:val="uk-UA"/>
+        </w:rPr>
+        <w:t>α</w:t>
+      </w:r>
+      <w:r>
+        <w:rPr>
+          <w:lang w:val="uk-UA"/>
+        </w:rPr>
+        <w:t>-</w:t>
+      </w:r>
+      <w:proofErr w:type="spellStart"/>
+      <w:r>
+        <w:rPr>
+          <w:lang w:val="uk-UA"/>
+        </w:rPr>
+        <w:t>normal</w:t>
+      </w:r>
+      <w:proofErr w:type="spellEnd"/>
+      <w:r>
+        <w:rPr>
+          <w:lang w:val="uk-UA"/>
+        </w:rPr>
+        <w:t xml:space="preserve"> поділяється всіма нормальними клітинами, а α</w:t>
+      </w:r>
+      <w:r>
+        <w:rPr>
+          <w:lang w:val="uk-UA"/>
+        </w:rPr>
+        <w:t>-</w:t>
+      </w:r>
+      <w:proofErr w:type="spellStart"/>
+      <w:r>
+        <w:rPr>
+          <w:lang w:val="uk-UA"/>
+        </w:rPr>
+        <w:t>reduce</w:t>
+      </w:r>
+      <w:proofErr w:type="spellEnd"/>
+      <w:r>
+        <w:rPr>
+          <w:lang w:val="uk-UA"/>
+        </w:rPr>
+        <w:t xml:space="preserve"> розділяється всіма клітинами відновлення. </w:t>
+      </w:r>
+    </w:p>
+    <w:p>
+      <w:pPr>
+        <w:rPr>
+          <w:lang w:val="uk-UA"/>
+        </w:rPr>
+      </w:pPr>
+      <w:r>
+        <w:rPr>
+          <w:lang w:val="uk-UA"/>
+        </w:rPr>
+        <w:t xml:space="preserve">Оскільки архітектура буде змінюватися протягом усього процесу пошуку, ми завжди використовуємо специфіку пакета для нормалізації пакетів ніж глобальна ковзна середня. Досліджувані афінні параметри в усіх нормалізаціях пакетів вимикаються під час процесу пошуку, щоб уникнути масштабування виходів операцій-кандидатів. </w:t>
+      </w:r>
+    </w:p>
+    <w:p>
+      <w:pPr>
+        <w:rPr>
+          <w:lang w:val="uk-UA"/>
+        </w:rPr>
+      </w:pPr>
+      <w:r>
+        <w:rPr>
+          <w:lang w:val="uk-UA"/>
+        </w:rPr>
+        <w:t xml:space="preserve">Щоб виконати пошук архітектури, ми зберігаємо половину даних тренувань CIFAR-10 як набори перевірок. Невелика мережа, що складається з 8 осередків, навчається з використанням DARTS на 50 епох, з розміром партії 64 (як для навчальних, так і для </w:t>
+      </w:r>
+      <w:proofErr w:type="spellStart"/>
+      <w:r>
+        <w:rPr>
+          <w:lang w:val="uk-UA"/>
+        </w:rPr>
+        <w:t>валідаційних</w:t>
+      </w:r>
+      <w:proofErr w:type="spellEnd"/>
+      <w:r>
+        <w:rPr>
+          <w:lang w:val="uk-UA"/>
+        </w:rPr>
+        <w:t xml:space="preserve"> наборів) і початковим числом каналів 16. Цифри, що були обрані для того, щоб мережа могла вписатися в один GPU. Ми використовуємо імпульс SGD для оптимізації ваг w, причому початкова швидкість навчання </w:t>
+      </w:r>
+      <w:proofErr w:type="spellStart"/>
+      <w:r>
+        <w:rPr>
+          <w:lang w:val="uk-UA"/>
+        </w:rPr>
+        <w:t>ηw</w:t>
+      </w:r>
+      <w:proofErr w:type="spellEnd"/>
+      <w:r>
+        <w:rPr>
+          <w:lang w:val="uk-UA"/>
+        </w:rPr>
+        <w:t xml:space="preserve"> = 0,025 (</w:t>
+      </w:r>
+      <w:proofErr w:type="spellStart"/>
+      <w:r>
+        <w:rPr>
+          <w:lang w:val="uk-UA"/>
+        </w:rPr>
+        <w:t>віджигається</w:t>
+      </w:r>
+      <w:proofErr w:type="spellEnd"/>
+      <w:r>
+        <w:rPr>
+          <w:lang w:val="uk-UA"/>
+        </w:rPr>
+        <w:t xml:space="preserve"> до нуля за </w:t>
+      </w:r>
+      <w:proofErr w:type="spellStart"/>
+      <w:r>
+        <w:rPr>
+          <w:lang w:val="uk-UA"/>
+        </w:rPr>
+        <w:t>косинусним</w:t>
+      </w:r>
+      <w:proofErr w:type="spellEnd"/>
+      <w:r>
+        <w:rPr>
+          <w:lang w:val="uk-UA"/>
+        </w:rPr>
+        <w:t xml:space="preserve"> графіком), імпульс 0,9 і розпад ваги 3 × 10−4. Ми використовуємо Адама як оптимізатор для </w:t>
+      </w:r>
+      <w:proofErr w:type="spellStart"/>
+      <w:r>
+        <w:rPr>
+          <w:lang w:val="uk-UA"/>
+        </w:rPr>
+        <w:t>архітектурнихзмінних</w:t>
+      </w:r>
+      <w:proofErr w:type="spellEnd"/>
+      <w:r>
+        <w:rPr>
+          <w:lang w:val="uk-UA"/>
+        </w:rPr>
+        <w:t xml:space="preserve"> (α в обох нормальних і редукційних клітинах), з початковою швидкістю навчання ηα = 3 × 10−4, імпульсом β = (0.5, 0.999) і ваговим спадом 10−3.</w:t>
+      </w:r>
+      <w:r>
+        <w:rPr>
+          <w:lang w:val="uk-UA"/>
+        </w:rPr>
+        <w:t xml:space="preserve"> Пошук займає один день з одним тільки GPU. </w:t>
+      </w:r>
+    </w:p>
+    <w:p>
+      <w:pPr>
+        <w:keepNext/>
+        <w:rPr>
+          <w:lang w:val="uk-UA"/>
+        </w:rPr>
+      </w:pPr>
+      <w:r>
+        <w:rPr>
+          <w:lang w:val="uk-UA"/>
+        </w:rPr>
+        <w:lastRenderedPageBreak/>
+        <w:pict>
+          <v:shape id="_x0000_i1066" type="#_x0000_t75" style="width:469.5pt;height:195.75pt">
+            <v:imagedata r:id="rId11" o:title="7"/>
+          </v:shape>
+        </w:pict>
+      </w:r>
+    </w:p>
+    <w:p>
+      <w:pPr>
+        <w:pStyle w:val="Caption"/>
+        <w:rPr>
+          <w:sz w:val="28"/>
+          <w:szCs w:val="28"/>
+          <w:lang w:val="uk-UA"/>
+        </w:rPr>
+      </w:pPr>
+      <w:proofErr w:type="spellStart"/>
+      <w:r>
+        <w:rPr>
+          <w:sz w:val="28"/>
+          <w:szCs w:val="28"/>
+          <w:lang w:val="uk-UA"/>
+        </w:rPr>
+        <w:t>Figure</w:t>
+      </w:r>
+      <w:proofErr w:type="spellEnd"/>
+      <w:r>
+        <w:rPr>
+          <w:sz w:val="28"/>
+          <w:szCs w:val="28"/>
+          <w:lang w:val="uk-UA"/>
+        </w:rPr>
+        <w:t xml:space="preserve"> </w:t>
+      </w:r>
+      <w:r>
+        <w:rPr>
+          <w:sz w:val="28"/>
+          <w:szCs w:val="28"/>
+          <w:lang w:val="uk-UA"/>
+        </w:rPr>
         <w:fldChar w:fldCharType="begin"/>
       </w:r>
       <w:r>
-        <w:instrText xml:space="preserve"> SEQ Рисунок \* ARABIC </w:instrText>
-      </w:r>
-      <w:r>
+        <w:rPr>
+          <w:sz w:val="28"/>
+          <w:szCs w:val="28"/>
+          <w:lang w:val="uk-UA"/>
+        </w:rPr>
+        <w:instrText xml:space="preserve"> SEQ Figure \* ARABIC </w:instrText>
+      </w:r>
+      <w:r>
+        <w:rPr>
+          <w:sz w:val="28"/>
+          <w:szCs w:val="28"/>
+          <w:lang w:val="uk-UA"/>
+        </w:rPr>
         <w:fldChar w:fldCharType="separate"/>
       </w:r>
       <w:r>
         <w:rPr>
           <w:noProof/>
+          <w:sz w:val="28"/>
+          <w:szCs w:val="28"/>
+          <w:lang w:val="uk-UA"/>
         </w:rPr>
         <w:t>1</w:t>
       </w:r>
       <w:r>
+        <w:rPr>
+          <w:sz w:val="28"/>
+          <w:szCs w:val="28"/>
+          <w:lang w:val="uk-UA"/>
+        </w:rPr>
         <w:fldChar w:fldCharType="end"/>
+      </w:r>
+      <w:r>
+        <w:rPr>
+          <w:sz w:val="28"/>
+          <w:szCs w:val="28"/>
+          <w:lang w:val="uk-UA"/>
+        </w:rPr>
+        <w:t xml:space="preserve"> Пошук прогресу ДАРТС для </w:t>
+      </w:r>
+      <w:proofErr w:type="spellStart"/>
+      <w:r>
+        <w:rPr>
+          <w:sz w:val="28"/>
+          <w:szCs w:val="28"/>
+          <w:lang w:val="uk-UA"/>
+        </w:rPr>
+        <w:t>згорткових</w:t>
+      </w:r>
+      <w:proofErr w:type="spellEnd"/>
+      <w:r>
+        <w:rPr>
+          <w:sz w:val="28"/>
+          <w:szCs w:val="28"/>
+          <w:lang w:val="uk-UA"/>
+        </w:rPr>
+        <w:t xml:space="preserve"> клітин на CIFAR-10 і рекурентних клітинах на </w:t>
+      </w:r>
+      <w:proofErr w:type="spellStart"/>
+      <w:r>
+        <w:rPr>
+          <w:sz w:val="28"/>
+          <w:szCs w:val="28"/>
+          <w:lang w:val="uk-UA"/>
+        </w:rPr>
+        <w:t>Penn</w:t>
+      </w:r>
+      <w:proofErr w:type="spellEnd"/>
+      <w:r>
+        <w:rPr>
+          <w:sz w:val="28"/>
+          <w:szCs w:val="28"/>
+          <w:lang w:val="uk-UA"/>
+        </w:rPr>
+        <w:t xml:space="preserve"> </w:t>
+      </w:r>
+      <w:proofErr w:type="spellStart"/>
+      <w:r>
+        <w:rPr>
+          <w:sz w:val="28"/>
+          <w:szCs w:val="28"/>
+          <w:lang w:val="uk-UA"/>
+        </w:rPr>
+        <w:t>Treebank</w:t>
+      </w:r>
+      <w:proofErr w:type="spellEnd"/>
+      <w:r>
+        <w:rPr>
+          <w:sz w:val="28"/>
+          <w:szCs w:val="28"/>
+          <w:lang w:val="uk-UA"/>
+        </w:rPr>
+        <w:t xml:space="preserve">. Ми відстежуємо останні архітектури з часом. Кожен знімок архітектури повторно тренується з нуля за допомогою навчального набору (для 100 епох на CIFAR-10 і для 300 епох на PTB) і потім оцінюється на наборі перевірок. Для кожного завдання ми повторюємо експерименти 4 рази з різними випадковими насінням, і повідомляємо про медіану і найкращу (за </w:t>
+      </w:r>
+      <w:proofErr w:type="spellStart"/>
+      <w:r>
+        <w:rPr>
+          <w:sz w:val="28"/>
+          <w:szCs w:val="28"/>
+          <w:lang w:val="uk-UA"/>
+        </w:rPr>
+        <w:t>прогон</w:t>
+      </w:r>
+      <w:proofErr w:type="spellEnd"/>
+      <w:r>
+        <w:rPr>
+          <w:sz w:val="28"/>
+          <w:szCs w:val="28"/>
+          <w:lang w:val="uk-UA"/>
+        </w:rPr>
+        <w:t xml:space="preserve">) перевірку продуктивності </w:t>
+      </w:r>
+      <w:proofErr w:type="spellStart"/>
+      <w:r>
+        <w:rPr>
+          <w:sz w:val="28"/>
+          <w:szCs w:val="28"/>
+          <w:lang w:val="uk-UA"/>
+        </w:rPr>
+        <w:t>архітектур</w:t>
+      </w:r>
+      <w:proofErr w:type="spellEnd"/>
+      <w:r>
+        <w:rPr>
+          <w:sz w:val="28"/>
+          <w:szCs w:val="28"/>
+          <w:lang w:val="uk-UA"/>
+        </w:rPr>
+        <w:t xml:space="preserve"> з плином часу. В якості посилань ми також повідомляємо про результати (при тій же самій системі оцінювання; зі порівнянною кількістю параметрів) кращих існуючих осередків, виявлених за допомогою RL або еволюції, включаючи </w:t>
+      </w:r>
+      <w:proofErr w:type="spellStart"/>
+      <w:r>
+        <w:rPr>
+          <w:sz w:val="28"/>
+          <w:szCs w:val="28"/>
+          <w:lang w:val="uk-UA"/>
+        </w:rPr>
+        <w:t>NASNet</w:t>
+      </w:r>
+      <w:proofErr w:type="spellEnd"/>
+      <w:r>
+        <w:rPr>
+          <w:sz w:val="28"/>
+          <w:szCs w:val="28"/>
+          <w:lang w:val="uk-UA"/>
+        </w:rPr>
+        <w:t>-A (</w:t>
+      </w:r>
+      <w:proofErr w:type="spellStart"/>
+      <w:r>
+        <w:rPr>
+          <w:sz w:val="28"/>
+          <w:szCs w:val="28"/>
+          <w:lang w:val="uk-UA"/>
+        </w:rPr>
+        <w:t>Zoph</w:t>
+      </w:r>
+      <w:proofErr w:type="spellEnd"/>
+      <w:r>
+        <w:rPr>
+          <w:sz w:val="28"/>
+          <w:szCs w:val="28"/>
+          <w:lang w:val="uk-UA"/>
+        </w:rPr>
+        <w:t xml:space="preserve"> </w:t>
+      </w:r>
+      <w:proofErr w:type="spellStart"/>
+      <w:r>
+        <w:rPr>
+          <w:sz w:val="28"/>
+          <w:szCs w:val="28"/>
+          <w:lang w:val="uk-UA"/>
+        </w:rPr>
+        <w:t>et</w:t>
+      </w:r>
+      <w:proofErr w:type="spellEnd"/>
+      <w:r>
+        <w:rPr>
+          <w:sz w:val="28"/>
+          <w:szCs w:val="28"/>
+          <w:lang w:val="uk-UA"/>
+        </w:rPr>
+        <w:t xml:space="preserve"> </w:t>
+      </w:r>
+      <w:proofErr w:type="spellStart"/>
+      <w:r>
+        <w:rPr>
+          <w:sz w:val="28"/>
+          <w:szCs w:val="28"/>
+          <w:lang w:val="uk-UA"/>
+        </w:rPr>
+        <w:t>al</w:t>
+      </w:r>
+      <w:proofErr w:type="spellEnd"/>
+      <w:r>
+        <w:rPr>
+          <w:sz w:val="28"/>
+          <w:szCs w:val="28"/>
+          <w:lang w:val="uk-UA"/>
+        </w:rPr>
+        <w:t xml:space="preserve">., 2017) (1800 GPU днів), </w:t>
+      </w:r>
+      <w:proofErr w:type="spellStart"/>
+      <w:r>
+        <w:rPr>
+          <w:sz w:val="28"/>
+          <w:szCs w:val="28"/>
+          <w:lang w:val="uk-UA"/>
+        </w:rPr>
+        <w:t>AmoebaNet</w:t>
+      </w:r>
+      <w:proofErr w:type="spellEnd"/>
+      <w:r>
+        <w:rPr>
+          <w:sz w:val="28"/>
+          <w:szCs w:val="28"/>
+          <w:lang w:val="uk-UA"/>
+        </w:rPr>
+        <w:t xml:space="preserve">-A (3150 </w:t>
+      </w:r>
+      <w:proofErr w:type="spellStart"/>
+      <w:r>
+        <w:rPr>
+          <w:sz w:val="28"/>
+          <w:szCs w:val="28"/>
+          <w:lang w:val="uk-UA"/>
+        </w:rPr>
+        <w:t>ГПу</w:t>
+      </w:r>
+      <w:proofErr w:type="spellEnd"/>
+      <w:r>
+        <w:rPr>
+          <w:sz w:val="28"/>
+          <w:szCs w:val="28"/>
+          <w:lang w:val="uk-UA"/>
+        </w:rPr>
+        <w:t xml:space="preserve"> днів) (</w:t>
+      </w:r>
+      <w:proofErr w:type="spellStart"/>
+      <w:r>
+        <w:rPr>
+          <w:sz w:val="28"/>
+          <w:szCs w:val="28"/>
+          <w:lang w:val="uk-UA"/>
+        </w:rPr>
+        <w:t>Real</w:t>
+      </w:r>
+      <w:proofErr w:type="spellEnd"/>
+      <w:r>
+        <w:rPr>
+          <w:sz w:val="28"/>
+          <w:szCs w:val="28"/>
+          <w:lang w:val="uk-UA"/>
+        </w:rPr>
+        <w:t xml:space="preserve"> </w:t>
+      </w:r>
+      <w:proofErr w:type="spellStart"/>
+      <w:r>
+        <w:rPr>
+          <w:sz w:val="28"/>
+          <w:szCs w:val="28"/>
+          <w:lang w:val="uk-UA"/>
+        </w:rPr>
+        <w:t>et</w:t>
+      </w:r>
+      <w:proofErr w:type="spellEnd"/>
+      <w:r>
+        <w:rPr>
+          <w:sz w:val="28"/>
+          <w:szCs w:val="28"/>
+          <w:lang w:val="uk-UA"/>
+        </w:rPr>
+        <w:t xml:space="preserve"> </w:t>
+      </w:r>
+      <w:proofErr w:type="spellStart"/>
+      <w:r>
+        <w:rPr>
+          <w:sz w:val="28"/>
+          <w:szCs w:val="28"/>
+          <w:lang w:val="uk-UA"/>
+        </w:rPr>
+        <w:t>al</w:t>
+      </w:r>
+      <w:proofErr w:type="spellEnd"/>
+      <w:r>
+        <w:rPr>
+          <w:sz w:val="28"/>
+          <w:szCs w:val="28"/>
+          <w:lang w:val="uk-UA"/>
+        </w:rPr>
+        <w:t>., 2018) і ENAS (0.5 ДПУ в день) (</w:t>
+      </w:r>
+      <w:proofErr w:type="spellStart"/>
+      <w:r>
+        <w:rPr>
+          <w:sz w:val="28"/>
+          <w:szCs w:val="28"/>
+          <w:lang w:val="uk-UA"/>
+        </w:rPr>
+        <w:t>Pham</w:t>
+      </w:r>
+      <w:proofErr w:type="spellEnd"/>
+      <w:r>
+        <w:rPr>
+          <w:sz w:val="28"/>
+          <w:szCs w:val="28"/>
+          <w:lang w:val="uk-UA"/>
+        </w:rPr>
+        <w:t xml:space="preserve"> </w:t>
+      </w:r>
+      <w:proofErr w:type="spellStart"/>
+      <w:r>
+        <w:rPr>
+          <w:sz w:val="28"/>
+          <w:szCs w:val="28"/>
+          <w:lang w:val="uk-UA"/>
+        </w:rPr>
+        <w:t>et</w:t>
+      </w:r>
+      <w:proofErr w:type="spellEnd"/>
+      <w:r>
+        <w:rPr>
+          <w:sz w:val="28"/>
+          <w:szCs w:val="28"/>
+          <w:lang w:val="uk-UA"/>
+        </w:rPr>
+        <w:t xml:space="preserve"> </w:t>
+      </w:r>
+      <w:proofErr w:type="spellStart"/>
+      <w:r>
+        <w:rPr>
+          <w:sz w:val="28"/>
+          <w:szCs w:val="28"/>
+          <w:lang w:val="uk-UA"/>
+        </w:rPr>
+        <w:t>al</w:t>
+      </w:r>
+      <w:proofErr w:type="spellEnd"/>
+      <w:r>
+        <w:rPr>
+          <w:sz w:val="28"/>
+          <w:szCs w:val="28"/>
+          <w:lang w:val="uk-UA"/>
+        </w:rPr>
+        <w:t>., 2018b).</w:t>
+      </w:r>
+    </w:p>
+    <w:p>
+      <w:pPr>
+        <w:pStyle w:val="Heading2"/>
+        <w:rPr>
+          <w:lang w:val="uk-UA"/>
+        </w:rPr>
+      </w:pPr>
+      <w:r>
+        <w:rPr>
+          <w:lang w:val="uk-UA"/>
+        </w:rPr>
+        <w:t xml:space="preserve">Пошук повторюваних осередків на </w:t>
+      </w:r>
+      <w:proofErr w:type="spellStart"/>
+      <w:r>
+        <w:rPr>
+          <w:lang w:val="uk-UA"/>
+        </w:rPr>
+        <w:t>Penn</w:t>
+      </w:r>
+      <w:proofErr w:type="spellEnd"/>
+      <w:r>
+        <w:rPr>
+          <w:lang w:val="uk-UA"/>
+        </w:rPr>
+        <w:t xml:space="preserve"> </w:t>
+      </w:r>
+      <w:proofErr w:type="spellStart"/>
+      <w:r>
+        <w:rPr>
+          <w:lang w:val="uk-UA"/>
+        </w:rPr>
+        <w:t>Treebank</w:t>
+      </w:r>
+      <w:proofErr w:type="spellEnd"/>
+    </w:p>
+    <w:p>
+      <w:pPr>
+        <w:rPr>
+          <w:lang w:val="uk-UA"/>
+        </w:rPr>
+      </w:pPr>
+      <w:r>
+        <w:rPr>
+          <w:lang w:val="uk-UA"/>
+        </w:rPr>
+        <w:t xml:space="preserve">Наш набір доступних операцій включає в себе особливу нульову операцію, а також лінійні перетворення, за якими слідують </w:t>
+      </w:r>
+      <w:proofErr w:type="spellStart"/>
+      <w:r>
+        <w:rPr>
+          <w:lang w:val="uk-UA"/>
+        </w:rPr>
+        <w:t>tanh</w:t>
+      </w:r>
+      <w:proofErr w:type="spellEnd"/>
+      <w:r>
+        <w:rPr>
+          <w:lang w:val="uk-UA"/>
+        </w:rPr>
+        <w:t xml:space="preserve">, </w:t>
+      </w:r>
+      <w:proofErr w:type="spellStart"/>
+      <w:r>
+        <w:rPr>
+          <w:lang w:val="uk-UA"/>
+        </w:rPr>
+        <w:t>relu</w:t>
+      </w:r>
+      <w:proofErr w:type="spellEnd"/>
+      <w:r>
+        <w:rPr>
+          <w:lang w:val="uk-UA"/>
+        </w:rPr>
+        <w:t xml:space="preserve">, </w:t>
+      </w:r>
+      <w:proofErr w:type="spellStart"/>
+      <w:r>
+        <w:rPr>
+          <w:lang w:val="uk-UA"/>
+        </w:rPr>
+        <w:t>sigmoid</w:t>
+      </w:r>
+      <w:proofErr w:type="spellEnd"/>
+      <w:r>
+        <w:rPr>
+          <w:lang w:val="uk-UA"/>
+        </w:rPr>
+        <w:t xml:space="preserve"> і ідентифікаційне відображення, відповідно. Вибір цих операцій-кандидатів здійснюється за </w:t>
+      </w:r>
+      <w:proofErr w:type="spellStart"/>
+      <w:r>
+        <w:rPr>
+          <w:lang w:val="uk-UA"/>
+        </w:rPr>
+        <w:t>Zoph</w:t>
+      </w:r>
+      <w:proofErr w:type="spellEnd"/>
+      <w:r>
+        <w:rPr>
+          <w:lang w:val="uk-UA"/>
+        </w:rPr>
+        <w:t xml:space="preserve"> </w:t>
+      </w:r>
+      <w:proofErr w:type="spellStart"/>
+      <w:r>
+        <w:rPr>
+          <w:lang w:val="uk-UA"/>
+        </w:rPr>
+        <w:t>and</w:t>
+      </w:r>
+      <w:proofErr w:type="spellEnd"/>
+      <w:r>
+        <w:rPr>
+          <w:lang w:val="uk-UA"/>
+        </w:rPr>
+        <w:t xml:space="preserve"> </w:t>
+      </w:r>
+      <w:proofErr w:type="spellStart"/>
+      <w:r>
+        <w:rPr>
+          <w:lang w:val="uk-UA"/>
+        </w:rPr>
+        <w:t>Le</w:t>
+      </w:r>
+      <w:proofErr w:type="spellEnd"/>
+      <w:r>
+        <w:rPr>
+          <w:lang w:val="uk-UA"/>
+        </w:rPr>
+        <w:t xml:space="preserve"> (2016); </w:t>
+      </w:r>
+      <w:proofErr w:type="spellStart"/>
+      <w:r>
+        <w:rPr>
+          <w:lang w:val="uk-UA"/>
+        </w:rPr>
+        <w:t>Pham</w:t>
       </w:r>
       <w:bookmarkStart w:id="0" w:name="_GoBack"/>
       <w:bookmarkEnd w:id="0"/>
+      <w:proofErr w:type="spellEnd"/>
+      <w:r>
+        <w:rPr>
+          <w:lang w:val="uk-UA"/>
+        </w:rPr>
+        <w:t xml:space="preserve"> </w:t>
+      </w:r>
+      <w:proofErr w:type="spellStart"/>
+      <w:r>
+        <w:rPr>
+          <w:lang w:val="uk-UA"/>
+        </w:rPr>
+        <w:t>et</w:t>
+      </w:r>
+      <w:proofErr w:type="spellEnd"/>
+      <w:r>
+        <w:rPr>
+          <w:lang w:val="uk-UA"/>
+        </w:rPr>
+        <w:t xml:space="preserve"> </w:t>
+      </w:r>
+      <w:proofErr w:type="spellStart"/>
+      <w:r>
+        <w:rPr>
+          <w:lang w:val="uk-UA"/>
+        </w:rPr>
+        <w:t>al</w:t>
+      </w:r>
+      <w:proofErr w:type="spellEnd"/>
+      <w:r>
+        <w:rPr>
+          <w:lang w:val="uk-UA"/>
+        </w:rPr>
+        <w:t xml:space="preserve">. (2018b). Наша рекурентна клітина складається з N = 12 вузлів. Самий перший проміжний вузол отримують шляхом лінійного перетворення двох вхідних вузлів, підсумовування результатів і потім проходження через функцію активації </w:t>
+      </w:r>
+      <w:proofErr w:type="spellStart"/>
+      <w:r>
+        <w:rPr>
+          <w:lang w:val="uk-UA"/>
+        </w:rPr>
+        <w:t>tanh</w:t>
+      </w:r>
+      <w:proofErr w:type="spellEnd"/>
+      <w:r>
+        <w:rPr>
+          <w:lang w:val="uk-UA"/>
+        </w:rPr>
+        <w:t>, як це зроблено в клітині ENAS (</w:t>
+      </w:r>
+      <w:proofErr w:type="spellStart"/>
+      <w:r>
+        <w:rPr>
+          <w:lang w:val="uk-UA"/>
+        </w:rPr>
+        <w:t>Pham</w:t>
+      </w:r>
+      <w:proofErr w:type="spellEnd"/>
+      <w:r>
+        <w:rPr>
+          <w:lang w:val="uk-UA"/>
+        </w:rPr>
+        <w:t xml:space="preserve"> </w:t>
+      </w:r>
+      <w:proofErr w:type="spellStart"/>
+      <w:r>
+        <w:rPr>
+          <w:lang w:val="uk-UA"/>
+        </w:rPr>
+        <w:t>et</w:t>
+      </w:r>
+      <w:proofErr w:type="spellEnd"/>
+      <w:r>
+        <w:rPr>
+          <w:lang w:val="uk-UA"/>
+        </w:rPr>
+        <w:t xml:space="preserve"> </w:t>
+      </w:r>
+      <w:proofErr w:type="spellStart"/>
+      <w:r>
+        <w:rPr>
+          <w:lang w:val="uk-UA"/>
+        </w:rPr>
+        <w:t>al</w:t>
+      </w:r>
+      <w:proofErr w:type="spellEnd"/>
+      <w:r>
+        <w:rPr>
+          <w:lang w:val="uk-UA"/>
+        </w:rPr>
+        <w:t>., 2018b). Решту клітини вивчають. Інші налаштування подібні до ENAS, де кожна операція посилюється обхідним шосе (</w:t>
+      </w:r>
+      <w:proofErr w:type="spellStart"/>
+      <w:r>
+        <w:rPr>
+          <w:lang w:val="uk-UA"/>
+        </w:rPr>
+        <w:t>Zilly</w:t>
+      </w:r>
+      <w:proofErr w:type="spellEnd"/>
+      <w:r>
+        <w:rPr>
+          <w:lang w:val="uk-UA"/>
+        </w:rPr>
+        <w:t xml:space="preserve"> </w:t>
+      </w:r>
+      <w:proofErr w:type="spellStart"/>
+      <w:r>
+        <w:rPr>
+          <w:lang w:val="uk-UA"/>
+        </w:rPr>
+        <w:t>et</w:t>
+      </w:r>
+      <w:proofErr w:type="spellEnd"/>
+      <w:r>
+        <w:rPr>
+          <w:lang w:val="uk-UA"/>
+        </w:rPr>
+        <w:t xml:space="preserve"> </w:t>
+      </w:r>
+      <w:proofErr w:type="spellStart"/>
+      <w:r>
+        <w:rPr>
+          <w:lang w:val="uk-UA"/>
+        </w:rPr>
+        <w:t>al</w:t>
+      </w:r>
+      <w:proofErr w:type="spellEnd"/>
+      <w:r>
+        <w:rPr>
+          <w:lang w:val="uk-UA"/>
+        </w:rPr>
+        <w:t xml:space="preserve">., 2016), а вихід клітини визначається як середнє значення всіх проміжних вузлів. Як і в ENAS, ми дозволяємо нормалізації партії в кожному </w:t>
+      </w:r>
+      <w:proofErr w:type="spellStart"/>
+      <w:r>
+        <w:rPr>
+          <w:lang w:val="uk-UA"/>
+        </w:rPr>
+        <w:t>вузлі</w:t>
+      </w:r>
+      <w:proofErr w:type="spellEnd"/>
+      <w:r>
+        <w:rPr>
+          <w:lang w:val="uk-UA"/>
+        </w:rPr>
+        <w:t xml:space="preserve">, щоб запобігти вибуху градієнта під час пошуку архітектури, і відключити </w:t>
+      </w:r>
+      <w:r>
+        <w:rPr>
+          <w:lang w:val="uk-UA"/>
+        </w:rPr>
+        <w:lastRenderedPageBreak/>
+        <w:t xml:space="preserve">його під час оцінки архітектури. Вивчені афінні параметри в пакетній нормалізації відключені, як ми зробили для </w:t>
+      </w:r>
+      <w:proofErr w:type="spellStart"/>
+      <w:r>
+        <w:rPr>
+          <w:lang w:val="uk-UA"/>
+        </w:rPr>
+        <w:t>згорткових</w:t>
+      </w:r>
+      <w:proofErr w:type="spellEnd"/>
+      <w:r>
+        <w:rPr>
+          <w:lang w:val="uk-UA"/>
+        </w:rPr>
+        <w:t xml:space="preserve"> клітин. Наша повторювана мережа складається тільки з однієї клітини. А саме, ми не беремо на себе жодних повторюваних шаблонів в архітектурі, вертикально укладаючи клітини. Для пошуку архітектури, як вбудовування, так і приховані розміри встановлюються рівним 300. Параметри лінійних перетворень для всіх операцій-кандидатів на одному і тому ж краю є спільними (їхні форми мають розмір 300 × 300). Це дозволяє нам відповідати безперервній архітектурі в межах одного GPU. Потім мережу навчають на 50 епох, використовуючи SGD без імпульсу, зі швидкістю навчання </w:t>
+      </w:r>
+      <w:proofErr w:type="spellStart"/>
+      <w:r>
+        <w:rPr>
+          <w:lang w:val="uk-UA"/>
+        </w:rPr>
+        <w:t>ηw</w:t>
+      </w:r>
+      <w:proofErr w:type="spellEnd"/>
+      <w:r>
+        <w:rPr>
+          <w:lang w:val="uk-UA"/>
+        </w:rPr>
+        <w:t xml:space="preserve"> = 20, розміром партії 256, довжиною BPTT 35 і вагою 5 × 10−7. Ми застосовуємо варіаційне відсівання (</w:t>
+      </w:r>
+      <w:proofErr w:type="spellStart"/>
+      <w:r>
+        <w:rPr>
+          <w:lang w:val="uk-UA"/>
+        </w:rPr>
+        <w:t>Gal</w:t>
+      </w:r>
+      <w:proofErr w:type="spellEnd"/>
+      <w:r>
+        <w:rPr>
+          <w:lang w:val="uk-UA"/>
+        </w:rPr>
+        <w:t xml:space="preserve"> та </w:t>
+      </w:r>
+      <w:proofErr w:type="spellStart"/>
+      <w:r>
+        <w:rPr>
+          <w:lang w:val="uk-UA"/>
+        </w:rPr>
+        <w:t>Ghahramani</w:t>
+      </w:r>
+      <w:proofErr w:type="spellEnd"/>
+      <w:r>
+        <w:rPr>
+          <w:lang w:val="uk-UA"/>
+        </w:rPr>
+        <w:t xml:space="preserve">, 2016) від 0,2 до вкладених слів, 0,75 до входу клітини і 0,25 до всіх прихованих вузлів. Відсіч 0,75 також застосовується до вихідного шару. Інші налаштування навчання ідентичні тим, що були в </w:t>
+      </w:r>
+      <w:proofErr w:type="spellStart"/>
+      <w:r>
+        <w:rPr>
+          <w:lang w:val="uk-UA"/>
+        </w:rPr>
+        <w:t>Merity</w:t>
+      </w:r>
+      <w:proofErr w:type="spellEnd"/>
+      <w:r>
+        <w:rPr>
+          <w:lang w:val="uk-UA"/>
+        </w:rPr>
+        <w:t xml:space="preserve"> </w:t>
+      </w:r>
+      <w:proofErr w:type="spellStart"/>
+      <w:r>
+        <w:rPr>
+          <w:lang w:val="uk-UA"/>
+        </w:rPr>
+        <w:t>et</w:t>
+      </w:r>
+      <w:proofErr w:type="spellEnd"/>
+      <w:r>
+        <w:rPr>
+          <w:lang w:val="uk-UA"/>
+        </w:rPr>
+        <w:t xml:space="preserve"> </w:t>
+      </w:r>
+      <w:proofErr w:type="spellStart"/>
+      <w:r>
+        <w:rPr>
+          <w:lang w:val="uk-UA"/>
+        </w:rPr>
+        <w:t>al</w:t>
+      </w:r>
+      <w:proofErr w:type="spellEnd"/>
+      <w:r>
+        <w:rPr>
+          <w:lang w:val="uk-UA"/>
+        </w:rPr>
+        <w:t xml:space="preserve">. (2017); </w:t>
+      </w:r>
+      <w:proofErr w:type="spellStart"/>
+      <w:r>
+        <w:rPr>
+          <w:lang w:val="uk-UA"/>
+        </w:rPr>
+        <w:t>Yang</w:t>
+      </w:r>
+      <w:proofErr w:type="spellEnd"/>
+      <w:r>
+        <w:rPr>
+          <w:lang w:val="uk-UA"/>
+        </w:rPr>
+        <w:t xml:space="preserve"> </w:t>
+      </w:r>
+      <w:proofErr w:type="spellStart"/>
+      <w:r>
+        <w:rPr>
+          <w:lang w:val="uk-UA"/>
+        </w:rPr>
+        <w:t>et</w:t>
+      </w:r>
+      <w:proofErr w:type="spellEnd"/>
+      <w:r>
+        <w:rPr>
+          <w:lang w:val="uk-UA"/>
+        </w:rPr>
+        <w:t xml:space="preserve"> </w:t>
+      </w:r>
+      <w:proofErr w:type="spellStart"/>
+      <w:r>
+        <w:rPr>
+          <w:lang w:val="uk-UA"/>
+        </w:rPr>
+        <w:t>al</w:t>
+      </w:r>
+      <w:proofErr w:type="spellEnd"/>
+      <w:r>
+        <w:rPr>
+          <w:lang w:val="uk-UA"/>
+        </w:rPr>
+        <w:t xml:space="preserve">. (2017). Подібно до </w:t>
+      </w:r>
+      <w:proofErr w:type="spellStart"/>
+      <w:r>
+        <w:rPr>
+          <w:lang w:val="uk-UA"/>
+        </w:rPr>
+        <w:t>сверточних</w:t>
+      </w:r>
+      <w:proofErr w:type="spellEnd"/>
+      <w:r>
+        <w:rPr>
+          <w:lang w:val="uk-UA"/>
+        </w:rPr>
+        <w:t xml:space="preserve"> </w:t>
+      </w:r>
+      <w:proofErr w:type="spellStart"/>
+      <w:r>
+        <w:rPr>
+          <w:lang w:val="uk-UA"/>
+        </w:rPr>
+        <w:t>архітектур</w:t>
+      </w:r>
+      <w:proofErr w:type="spellEnd"/>
+      <w:r>
+        <w:rPr>
+          <w:lang w:val="uk-UA"/>
+        </w:rPr>
+        <w:t>, ми використовуємо Адама для оптимізації α, з початковою швидкістю навчання ηα = 3 × 10−3, імпульсом β = (0.9, 0.999) і ваговим розпадом 10−3. Пошук займає 6 годин на одному GPU.</w:t>
+      </w:r>
+    </w:p>
+    <w:p>
+      <w:pPr>
+        <w:rPr>
+          <w:lang w:val="uk-UA"/>
+        </w:rPr>
+      </w:pPr>
     </w:p>
     <w:sectPr>
       <w:pgSz w:w="12240" w:h="15840"/>
@@ -8015,6 +9710,28 @@
       <w:szCs w:val="26"/>
     </w:rPr>
   </w:style>
+  <w:style w:type="paragraph" w:styleId="Heading3">
+    <w:name w:val="heading 3"/>
+    <w:basedOn w:val="Normal"/>
+    <w:next w:val="Normal"/>
+    <w:link w:val="Heading3Char"/>
+    <w:uiPriority w:val="9"/>
+    <w:unhideWhenUsed/>
+    <w:qFormat/>
+    <w:rsid w:val="003235EC"/>
+    <w:pPr>
+      <w:keepNext/>
+      <w:keepLines/>
+      <w:spacing w:before="40" w:after="0"/>
+      <w:outlineLvl w:val="2"/>
+    </w:pPr>
+    <w:rPr>
+      <w:rFonts w:asciiTheme="majorHAnsi" w:eastAsiaTheme="majorEastAsia" w:hAnsiTheme="majorHAnsi" w:cstheme="majorBidi"/>
+      <w:color w:val="1F4D78" w:themeColor="accent1" w:themeShade="7F"/>
+      <w:sz w:val="24"/>
+      <w:szCs w:val="24"/>
+    </w:rPr>
+  </w:style>
   <w:style w:type="character" w:default="1" w:styleId="DefaultParagraphFont">
     <w:name w:val="Default Paragraph Font"/>
     <w:uiPriority w:val="1"/>
@@ -8106,6 +9823,19 @@
     <w:rsid w:val="00D97E57"/>
     <w:rPr>
       <w:color w:val="808080"/>
+    </w:rPr>
+  </w:style>
+  <w:style w:type="character" w:customStyle="1" w:styleId="Heading3Char">
+    <w:name w:val="Heading 3 Char"/>
+    <w:basedOn w:val="DefaultParagraphFont"/>
+    <w:link w:val="Heading3"/>
+    <w:uiPriority w:val="9"/>
+    <w:rsid w:val="003235EC"/>
+    <w:rPr>
+      <w:rFonts w:asciiTheme="majorHAnsi" w:eastAsiaTheme="majorEastAsia" w:hAnsiTheme="majorHAnsi" w:cstheme="majorBidi"/>
+      <w:color w:val="1F4D78" w:themeColor="accent1" w:themeShade="7F"/>
+      <w:sz w:val="24"/>
+      <w:szCs w:val="24"/>
     </w:rPr>
   </w:style>
 </w:styles>

</xml_diff>